<commit_message>
Detected if line is a label is done in ExecTimer not in each language Doc/Test code through variables
</commit_message>
<xml_diff>
--- a/DocSource/LEonard User Manual.docx
+++ b/DocSource/LEonard User Manual.docx
@@ -5686,8 +5686,13 @@
         </w:numPr>
       </w:pPr>
       <w:r>
-        <w:t>Cognex Dataman</w:t>
-      </w:r>
+        <w:t xml:space="preserve">Cognex </w:t>
+      </w:r>
+      <w:proofErr w:type="spellStart"/>
+      <w:r>
+        <w:t>Dataman</w:t>
+      </w:r>
+      <w:proofErr w:type="spellEnd"/>
     </w:p>
     <w:p>
       <w:pPr>
@@ -6524,12 +6529,14 @@
           <w:numId w:val="9"/>
         </w:numPr>
       </w:pPr>
+      <w:proofErr w:type="spellStart"/>
       <w:r>
         <w:rPr>
           <w:rStyle w:val="CodeChar"/>
         </w:rPr>
         <w:t>LE:script</w:t>
       </w:r>
+      <w:proofErr w:type="spellEnd"/>
       <w:r>
         <w:tab/>
       </w:r>
@@ -6551,12 +6558,14 @@
           <w:numId w:val="9"/>
         </w:numPr>
       </w:pPr>
+      <w:proofErr w:type="spellStart"/>
       <w:r>
         <w:rPr>
           <w:rStyle w:val="CodeChar"/>
         </w:rPr>
         <w:t>JE:script</w:t>
       </w:r>
+      <w:proofErr w:type="spellEnd"/>
       <w:r>
         <w:tab/>
       </w:r>
@@ -6578,12 +6587,14 @@
           <w:numId w:val="9"/>
         </w:numPr>
       </w:pPr>
+      <w:proofErr w:type="spellStart"/>
       <w:r>
         <w:rPr>
           <w:rStyle w:val="CodeChar"/>
         </w:rPr>
         <w:t>PE:script</w:t>
       </w:r>
+      <w:proofErr w:type="spellEnd"/>
       <w:r>
         <w:tab/>
       </w:r>
@@ -6609,19 +6620,33 @@
         <w:rPr>
           <w:rStyle w:val="CodeChar"/>
         </w:rPr>
-        <w:t>SET var</w:t>
-      </w:r>
+        <w:t xml:space="preserve">SET </w:t>
+      </w:r>
+      <w:proofErr w:type="spellStart"/>
       <w:r>
         <w:rPr>
           <w:rStyle w:val="CodeChar"/>
         </w:rPr>
+        <w:t>var</w:t>
+      </w:r>
+      <w:r>
+        <w:rPr>
+          <w:rStyle w:val="CodeChar"/>
+        </w:rPr>
         <w:t>_n</w:t>
       </w:r>
       <w:r>
         <w:rPr>
           <w:rStyle w:val="CodeChar"/>
         </w:rPr>
-        <w:t>ame value</w:t>
+        <w:t>ame</w:t>
+      </w:r>
+      <w:proofErr w:type="spellEnd"/>
+      <w:r>
+        <w:rPr>
+          <w:rStyle w:val="CodeChar"/>
+        </w:rPr>
+        <w:t xml:space="preserve"> value</w:t>
       </w:r>
       <w:r>
         <w:t xml:space="preserve"> </w:t>
@@ -6632,6 +6657,7 @@
       <w:r>
         <w:t xml:space="preserve">Set </w:t>
       </w:r>
+      <w:proofErr w:type="spellStart"/>
       <w:r>
         <w:rPr>
           <w:rStyle w:val="CodeChar"/>
@@ -6656,6 +6682,7 @@
         </w:rPr>
         <w:t>ame</w:t>
       </w:r>
+      <w:proofErr w:type="spellEnd"/>
       <w:r>
         <w:t xml:space="preserve"> </w:t>
       </w:r>
@@ -6690,12 +6717,19 @@
         <w:rPr>
           <w:rStyle w:val="CodeChar"/>
         </w:rPr>
-        <w:t>GET var</w:t>
-      </w:r>
+        <w:t xml:space="preserve">GET </w:t>
+      </w:r>
+      <w:proofErr w:type="spellStart"/>
       <w:r>
         <w:rPr>
           <w:rStyle w:val="CodeChar"/>
         </w:rPr>
+        <w:t>var</w:t>
+      </w:r>
+      <w:r>
+        <w:rPr>
+          <w:rStyle w:val="CodeChar"/>
+        </w:rPr>
         <w:t>_n</w:t>
       </w:r>
       <w:r>
@@ -6704,6 +6738,7 @@
         </w:rPr>
         <w:t>ame</w:t>
       </w:r>
+      <w:proofErr w:type="spellEnd"/>
       <w:r>
         <w:t xml:space="preserve">. </w:t>
       </w:r>
@@ -6717,6 +6752,7 @@
       <w:r>
         <w:t xml:space="preserve"> the current value of variable </w:t>
       </w:r>
+      <w:proofErr w:type="spellStart"/>
       <w:r>
         <w:rPr>
           <w:rStyle w:val="CodeChar"/>
@@ -6741,6 +6777,7 @@
         </w:rPr>
         <w:t>ame</w:t>
       </w:r>
+      <w:proofErr w:type="spellEnd"/>
     </w:p>
     <w:p>
       <w:pPr>
@@ -6750,6 +6787,7 @@
           <w:numId w:val="9"/>
         </w:numPr>
       </w:pPr>
+      <w:proofErr w:type="spellStart"/>
       <w:r>
         <w:rPr>
           <w:rStyle w:val="CodeChar"/>
@@ -6772,7 +6810,14 @@
         <w:rPr>
           <w:rStyle w:val="CodeChar"/>
         </w:rPr>
-        <w:t>ame = value</w:t>
+        <w:t>ame</w:t>
+      </w:r>
+      <w:proofErr w:type="spellEnd"/>
+      <w:r>
+        <w:rPr>
+          <w:rStyle w:val="CodeChar"/>
+        </w:rPr>
+        <w:t xml:space="preserve"> = value</w:t>
       </w:r>
       <w:r>
         <w:t xml:space="preserve">  </w:t>
@@ -6793,6 +6838,7 @@
       <w:r>
         <w:t xml:space="preserve"> into </w:t>
       </w:r>
+      <w:proofErr w:type="spellStart"/>
       <w:r>
         <w:rPr>
           <w:rStyle w:val="CodeChar"/>
@@ -6811,6 +6857,7 @@
         </w:rPr>
         <w:t>ame</w:t>
       </w:r>
+      <w:proofErr w:type="spellEnd"/>
       <w:r>
         <w:t xml:space="preserve"> for </w:t>
       </w:r>
@@ -6826,11 +6873,19 @@
       <w:r>
         <w:t xml:space="preserve">emote devices that can send results with </w:t>
       </w:r>
+      <w:proofErr w:type="spellStart"/>
       <w:r>
         <w:rPr>
           <w:rStyle w:val="CodeChar"/>
         </w:rPr>
-        <w:t>var_name=</w:t>
+        <w:t>var_name</w:t>
+      </w:r>
+      <w:proofErr w:type="spellEnd"/>
+      <w:r>
+        <w:rPr>
+          <w:rStyle w:val="CodeChar"/>
+        </w:rPr>
+        <w:t>=</w:t>
       </w:r>
       <w:r>
         <w:t xml:space="preserve"> in front of each one </w:t>
@@ -7574,11 +7629,19 @@
       <w:r>
         <w:t xml:space="preserve">How do we </w:t>
       </w:r>
+      <w:proofErr w:type="spellStart"/>
       <w:r>
         <w:rPr>
           <w:rStyle w:val="CodeChar"/>
         </w:rPr>
-        <w:t>printf(“Hello, World!\n”);</w:t>
+        <w:t>printf</w:t>
+      </w:r>
+      <w:proofErr w:type="spellEnd"/>
+      <w:r>
+        <w:rPr>
+          <w:rStyle w:val="CodeChar"/>
+        </w:rPr>
+        <w:t>(“Hello, World!\n”);</w:t>
       </w:r>
       <w:r>
         <w:t xml:space="preserve"> in a LEonard </w:t>
@@ -7669,20 +7732,36 @@
       <w:r>
         <w:t xml:space="preserve">print data.  All print data goes to the log files, too, in case you ever need to look for that. (You can also use </w:t>
       </w:r>
+      <w:proofErr w:type="spellStart"/>
       <w:r>
         <w:rPr>
           <w:rStyle w:val="CodeChar"/>
         </w:rPr>
-        <w:t xml:space="preserve">le_log_error(message) </w:t>
+        <w:t>le_log_error</w:t>
+      </w:r>
+      <w:proofErr w:type="spellEnd"/>
+      <w:r>
+        <w:rPr>
+          <w:rStyle w:val="CodeChar"/>
+        </w:rPr>
+        <w:t xml:space="preserve">(message) </w:t>
       </w:r>
       <w:r>
         <w:t xml:space="preserve">and </w:t>
       </w:r>
+      <w:proofErr w:type="spellStart"/>
       <w:r>
         <w:rPr>
           <w:rStyle w:val="CodeChar"/>
         </w:rPr>
-        <w:t>le_log_info(message)</w:t>
+        <w:t>le_log_info</w:t>
+      </w:r>
+      <w:proofErr w:type="spellEnd"/>
+      <w:r>
+        <w:rPr>
+          <w:rStyle w:val="CodeChar"/>
+        </w:rPr>
+        <w:t>(message)</w:t>
       </w:r>
       <w:r>
         <w:t xml:space="preserve"> to send things to the log files. More on that in the </w:t>
@@ -7710,6 +7789,7 @@
       <w:r>
         <w:t xml:space="preserve">command </w:t>
       </w:r>
+      <w:proofErr w:type="spellStart"/>
       <w:r>
         <w:rPr>
           <w:rStyle w:val="CodeChar"/>
@@ -7738,12 +7818,19 @@
         <w:rPr>
           <w:rStyle w:val="CodeChar"/>
         </w:rPr>
-        <w:t>onsole(</w:t>
-      </w:r>
+        <w:t>onsole</w:t>
+      </w:r>
+      <w:proofErr w:type="spellEnd"/>
       <w:r>
         <w:rPr>
           <w:rStyle w:val="CodeChar"/>
         </w:rPr>
+        <w:t>(</w:t>
+      </w:r>
+      <w:r>
+        <w:rPr>
+          <w:rStyle w:val="CodeChar"/>
+        </w:rPr>
         <w:t>T</w:t>
       </w:r>
       <w:r>
@@ -7785,6 +7872,7 @@
       <w:r>
         <w:t xml:space="preserve">To send data to the print console, use </w:t>
       </w:r>
+      <w:proofErr w:type="spellStart"/>
       <w:r>
         <w:rPr>
           <w:rStyle w:val="CodeChar"/>
@@ -7801,7 +7889,14 @@
         <w:rPr>
           <w:rStyle w:val="CodeChar"/>
         </w:rPr>
-        <w:t>rint(message)</w:t>
+        <w:t>rint</w:t>
+      </w:r>
+      <w:proofErr w:type="spellEnd"/>
+      <w:r>
+        <w:rPr>
+          <w:rStyle w:val="CodeChar"/>
+        </w:rPr>
+        <w:t>(message)</w:t>
       </w:r>
       <w:r>
         <w:t xml:space="preserve"> from any language.</w:t>
@@ -7858,8 +7953,13 @@
       </w:pPr>
       <w:bookmarkStart w:id="22" w:name="_b7bj6bvz0g73" w:colFirst="0" w:colLast="0"/>
       <w:bookmarkEnd w:id="22"/>
-      <w:r>
-        <w:t>using_lescript()  # Redundant since LE</w:t>
+      <w:proofErr w:type="spellStart"/>
+      <w:r>
+        <w:t>using_lescript</w:t>
+      </w:r>
+      <w:proofErr w:type="spellEnd"/>
+      <w:r>
+        <w:t>()  # Redundant since LE</w:t>
       </w:r>
       <w:r>
         <w:t>S</w:t>
@@ -7873,8 +7973,13 @@
         <w:pStyle w:val="Code"/>
         <w:ind w:left="1440"/>
       </w:pPr>
-      <w:r>
-        <w:t>le_print(Hello, World!)</w:t>
+      <w:proofErr w:type="spellStart"/>
+      <w:r>
+        <w:t>le_print</w:t>
+      </w:r>
+      <w:proofErr w:type="spellEnd"/>
+      <w:r>
+        <w:t>(Hello, World!)</w:t>
       </w:r>
     </w:p>
     <w:p>
@@ -7895,6 +8000,7 @@
       </w:pPr>
       <w:bookmarkStart w:id="24" w:name="_ddqv5mlx8gr7" w:colFirst="0" w:colLast="0"/>
       <w:bookmarkEnd w:id="24"/>
+      <w:proofErr w:type="spellStart"/>
       <w:r>
         <w:lastRenderedPageBreak/>
         <w:t>le</w:t>
@@ -7903,7 +8009,11 @@
         <w:t>_p</w:t>
       </w:r>
       <w:r>
-        <w:t>rint(value = {value})</w:t>
+        <w:t>rint</w:t>
+      </w:r>
+      <w:proofErr w:type="spellEnd"/>
+      <w:r>
+        <w:t>(value = {value})</w:t>
       </w:r>
     </w:p>
     <w:p>
@@ -8118,6 +8228,7 @@
       <w:r>
         <w:t xml:space="preserve">, commands are interpreted as LEScript until </w:t>
       </w:r>
+      <w:proofErr w:type="spellStart"/>
       <w:r>
         <w:rPr>
           <w:rStyle w:val="CodeChar"/>
@@ -8140,7 +8251,14 @@
         <w:rPr>
           <w:rStyle w:val="CodeChar"/>
         </w:rPr>
-        <w:t>ava()</w:t>
+        <w:t>ava</w:t>
+      </w:r>
+      <w:proofErr w:type="spellEnd"/>
+      <w:r>
+        <w:rPr>
+          <w:rStyle w:val="CodeChar"/>
+        </w:rPr>
+        <w:t>()</w:t>
       </w:r>
       <w:r>
         <w:t xml:space="preserve"> is encountered. Subsequent lines will be executed using Jint.</w:t>
@@ -8154,13 +8272,27 @@
         </w:numPr>
       </w:pPr>
       <w:r>
-        <w:t xml:space="preserve">The LEScript command </w:t>
-      </w:r>
+        <w:t xml:space="preserve">The </w:t>
+      </w:r>
+      <w:r>
+        <w:t>Sequence function</w:t>
+      </w:r>
+      <w:r>
+        <w:t xml:space="preserve"> </w:t>
+      </w:r>
+      <w:proofErr w:type="spellStart"/>
       <w:r>
         <w:rPr>
           <w:rStyle w:val="CodeChar"/>
         </w:rPr>
-        <w:t>exec_java(filename)</w:t>
+        <w:t>exec_java</w:t>
+      </w:r>
+      <w:proofErr w:type="spellEnd"/>
+      <w:r>
+        <w:rPr>
+          <w:rStyle w:val="CodeChar"/>
+        </w:rPr>
+        <w:t>(filename)</w:t>
       </w:r>
       <w:r>
         <w:t xml:space="preserve"> will run a Java </w:t>
@@ -8169,8 +8301,16 @@
         <w:rPr>
           <w:rStyle w:val="CodeChar"/>
         </w:rPr>
-        <w:t>.js</w:t>
-      </w:r>
+        <w:t>.</w:t>
+      </w:r>
+      <w:proofErr w:type="spellStart"/>
+      <w:r>
+        <w:rPr>
+          <w:rStyle w:val="CodeChar"/>
+        </w:rPr>
+        <w:t>js</w:t>
+      </w:r>
+      <w:proofErr w:type="spellEnd"/>
       <w:r>
         <w:t xml:space="preserve"> file as specified.</w:t>
       </w:r>
@@ -8228,12 +8368,14 @@
           <w:numId w:val="4"/>
         </w:numPr>
       </w:pPr>
+      <w:proofErr w:type="spellStart"/>
       <w:r>
         <w:rPr>
           <w:rStyle w:val="CodeChar"/>
         </w:rPr>
         <w:t>JE:javascript</w:t>
       </w:r>
+      <w:proofErr w:type="spellEnd"/>
       <w:r>
         <w:t xml:space="preserve">  The specified Java commands will be executed by LEonard</w:t>
       </w:r>
@@ -8278,11 +8420,16 @@
         <w:pStyle w:val="Code"/>
         <w:ind w:left="1440"/>
       </w:pPr>
+      <w:proofErr w:type="spellStart"/>
       <w:r>
         <w:t>using_j</w:t>
       </w:r>
       <w:r>
-        <w:t>ava()</w:t>
+        <w:t>ava</w:t>
+      </w:r>
+      <w:proofErr w:type="spellEnd"/>
+      <w:r>
+        <w:t>()</w:t>
       </w:r>
     </w:p>
     <w:p>
@@ -8290,6 +8437,7 @@
         <w:pStyle w:val="Code"/>
         <w:ind w:left="1440"/>
       </w:pPr>
+      <w:proofErr w:type="spellStart"/>
       <w:r>
         <w:t>l</w:t>
       </w:r>
@@ -8300,7 +8448,11 @@
         <w:t>_p</w:t>
       </w:r>
       <w:r>
-        <w:t>rint('Hello, World!')</w:t>
+        <w:t>rint</w:t>
+      </w:r>
+      <w:proofErr w:type="spellEnd"/>
+      <w:r>
+        <w:t>('Hello, World!')</w:t>
       </w:r>
     </w:p>
     <w:p>
@@ -8317,6 +8469,7 @@
         <w:pStyle w:val="Code"/>
         <w:ind w:left="1440"/>
       </w:pPr>
+      <w:proofErr w:type="spellStart"/>
       <w:r>
         <w:t>le</w:t>
       </w:r>
@@ -8324,7 +8477,11 @@
         <w:t>_p</w:t>
       </w:r>
       <w:r>
-        <w:t>rint('value = ' + value)</w:t>
+        <w:t>rint</w:t>
+      </w:r>
+      <w:proofErr w:type="spellEnd"/>
+      <w:r>
+        <w:t>('value = ' + value)</w:t>
       </w:r>
     </w:p>
     <w:p>
@@ -8421,6 +8578,7 @@
           <w:b/>
           <w:bCs/>
         </w:rPr>
+        <w:lastRenderedPageBreak/>
         <w:t xml:space="preserve">Python </w:t>
       </w:r>
       <w:r>
@@ -8559,6 +8717,7 @@
       <w:r>
         <w:t xml:space="preserve">, commands are interpreted as LEScript until </w:t>
       </w:r>
+      <w:proofErr w:type="spellStart"/>
       <w:r>
         <w:rPr>
           <w:rStyle w:val="CodeChar"/>
@@ -8581,7 +8740,14 @@
         <w:rPr>
           <w:rStyle w:val="CodeChar"/>
         </w:rPr>
-        <w:t>ython()</w:t>
+        <w:t>ython</w:t>
+      </w:r>
+      <w:proofErr w:type="spellEnd"/>
+      <w:r>
+        <w:rPr>
+          <w:rStyle w:val="CodeChar"/>
+        </w:rPr>
+        <w:t>()</w:t>
       </w:r>
       <w:r>
         <w:t xml:space="preserve"> is encountered. Subsequent lines will be executed in Python.</w:t>
@@ -8595,13 +8761,27 @@
         </w:numPr>
       </w:pPr>
       <w:r>
-        <w:t xml:space="preserve">The LEScript command </w:t>
-      </w:r>
+        <w:t xml:space="preserve">The </w:t>
+      </w:r>
+      <w:r>
+        <w:t>Sequence function</w:t>
+      </w:r>
+      <w:r>
+        <w:t xml:space="preserve"> </w:t>
+      </w:r>
+      <w:proofErr w:type="spellStart"/>
       <w:r>
         <w:rPr>
           <w:rStyle w:val="CodeChar"/>
         </w:rPr>
-        <w:t>exec_python(filename)</w:t>
+        <w:t>exec_python</w:t>
+      </w:r>
+      <w:proofErr w:type="spellEnd"/>
+      <w:r>
+        <w:rPr>
+          <w:rStyle w:val="CodeChar"/>
+        </w:rPr>
+        <w:t>(filename)</w:t>
       </w:r>
       <w:r>
         <w:t xml:space="preserve">will run a Python </w:t>
@@ -8610,8 +8790,16 @@
         <w:rPr>
           <w:rStyle w:val="CodeChar"/>
         </w:rPr>
-        <w:t>.py</w:t>
-      </w:r>
+        <w:t>.</w:t>
+      </w:r>
+      <w:proofErr w:type="spellStart"/>
+      <w:r>
+        <w:rPr>
+          <w:rStyle w:val="CodeChar"/>
+        </w:rPr>
+        <w:t>py</w:t>
+      </w:r>
+      <w:proofErr w:type="spellEnd"/>
       <w:r>
         <w:t xml:space="preserve"> file as specified.</w:t>
       </w:r>
@@ -8672,6 +8860,7 @@
       <w:r>
         <w:t xml:space="preserve">Send </w:t>
       </w:r>
+      <w:proofErr w:type="spellStart"/>
       <w:r>
         <w:rPr>
           <w:rStyle w:val="CodeChar"/>
@@ -8696,6 +8885,7 @@
         </w:rPr>
         <w:t>script</w:t>
       </w:r>
+      <w:proofErr w:type="spellEnd"/>
       <w:r>
         <w:t xml:space="preserve">  The specified Python commands will be executed in Python.</w:t>
       </w:r>
@@ -8750,6 +8940,7 @@
         <w:pStyle w:val="Code"/>
         <w:ind w:left="1440"/>
       </w:pPr>
+      <w:proofErr w:type="spellStart"/>
       <w:r>
         <w:t>using</w:t>
       </w:r>
@@ -8757,7 +8948,11 @@
         <w:t>_p</w:t>
       </w:r>
       <w:r>
-        <w:t>ython()</w:t>
+        <w:t>ython</w:t>
+      </w:r>
+      <w:proofErr w:type="spellEnd"/>
+      <w:r>
+        <w:t>()</w:t>
       </w:r>
     </w:p>
     <w:p>
@@ -8765,6 +8960,7 @@
         <w:pStyle w:val="Code"/>
         <w:ind w:left="1440"/>
       </w:pPr>
+      <w:proofErr w:type="spellStart"/>
       <w:r>
         <w:t>l</w:t>
       </w:r>
@@ -8775,7 +8971,11 @@
         <w:t>_p</w:t>
       </w:r>
       <w:r>
-        <w:t>rint('Hello, World!')</w:t>
+        <w:t>rint</w:t>
+      </w:r>
+      <w:proofErr w:type="spellEnd"/>
+      <w:r>
+        <w:t>('Hello, World!')</w:t>
       </w:r>
     </w:p>
     <w:p>
@@ -8792,6 +8992,7 @@
         <w:pStyle w:val="Code"/>
         <w:ind w:left="1440"/>
       </w:pPr>
+      <w:proofErr w:type="spellStart"/>
       <w:r>
         <w:t>le</w:t>
       </w:r>
@@ -8799,7 +9000,11 @@
         <w:t>_p</w:t>
       </w:r>
       <w:r>
-        <w:t>rint(str(value))</w:t>
+        <w:t>rint</w:t>
+      </w:r>
+      <w:proofErr w:type="spellEnd"/>
+      <w:r>
+        <w:t>(str(value))</w:t>
       </w:r>
     </w:p>
     <w:p>
@@ -8822,14 +9027,28 @@
         <w:pStyle w:val="Code"/>
         <w:ind w:left="1440"/>
         <w:rPr>
-          <w:lang w:val="es-MX"/>
-        </w:rPr>
-      </w:pPr>
-      <w:r>
-        <w:rPr>
-          <w:lang w:val="es-MX"/>
-        </w:rPr>
-        <w:t>var3 = {8, 'abc', 3}</w:t>
+          <w:lang w:val="en-US"/>
+        </w:rPr>
+      </w:pPr>
+      <w:r>
+        <w:rPr>
+          <w:lang w:val="en-US"/>
+        </w:rPr>
+        <w:t>var3 = {8, '</w:t>
+      </w:r>
+      <w:proofErr w:type="spellStart"/>
+      <w:r>
+        <w:rPr>
+          <w:lang w:val="en-US"/>
+        </w:rPr>
+        <w:t>abc</w:t>
+      </w:r>
+      <w:proofErr w:type="spellEnd"/>
+      <w:r>
+        <w:rPr>
+          <w:lang w:val="en-US"/>
+        </w:rPr>
+        <w:t>', 3}</w:t>
       </w:r>
     </w:p>
     <w:p>
@@ -8837,26 +9056,34 @@
         <w:pStyle w:val="Code"/>
         <w:ind w:left="1440"/>
         <w:rPr>
-          <w:lang w:val="es-MX"/>
-        </w:rPr>
-      </w:pPr>
-      <w:r>
-        <w:rPr>
-          <w:lang w:val="es-MX"/>
+          <w:lang w:val="en-US"/>
+        </w:rPr>
+      </w:pPr>
+      <w:proofErr w:type="spellStart"/>
+      <w:r>
+        <w:rPr>
+          <w:lang w:val="en-US"/>
         </w:rPr>
         <w:t>le</w:t>
       </w:r>
       <w:r>
         <w:rPr>
-          <w:lang w:val="es-MX"/>
+          <w:lang w:val="en-US"/>
         </w:rPr>
         <w:t>_p</w:t>
       </w:r>
       <w:r>
         <w:rPr>
-          <w:lang w:val="es-MX"/>
-        </w:rPr>
-        <w:t>rint('var3 = ' + str(var3))</w:t>
+          <w:lang w:val="en-US"/>
+        </w:rPr>
+        <w:t>rint</w:t>
+      </w:r>
+      <w:proofErr w:type="spellEnd"/>
+      <w:r>
+        <w:rPr>
+          <w:lang w:val="en-US"/>
+        </w:rPr>
+        <w:t>('var3 = ' + str(var3))</w:t>
       </w:r>
     </w:p>
     <w:p>
@@ -8864,6 +9091,7 @@
         <w:pStyle w:val="Code"/>
         <w:ind w:left="1440"/>
       </w:pPr>
+      <w:proofErr w:type="spellStart"/>
       <w:r>
         <w:t>le</w:t>
       </w:r>
@@ -8871,7 +9099,19 @@
         <w:t>_p</w:t>
       </w:r>
       <w:r>
-        <w:t>rint('The value of PI is approximately {0:.6f}.'.format(math.pi))</w:t>
+        <w:t>rint</w:t>
+      </w:r>
+      <w:proofErr w:type="spellEnd"/>
+      <w:r>
+        <w:t>('The value of PI is approximately {0:.6f}.'.format(</w:t>
+      </w:r>
+      <w:proofErr w:type="spellStart"/>
+      <w:r>
+        <w:t>math.pi</w:t>
+      </w:r>
+      <w:proofErr w:type="spellEnd"/>
+      <w:r>
+        <w:t>))</w:t>
       </w:r>
     </w:p>
     <w:p>
@@ -8918,7 +9158,15 @@
         <w:ind w:left="1440"/>
       </w:pPr>
       <w:r>
-        <w:t>var3 = set([3, 8, 'abc'])</w:t>
+        <w:t>var3 = set([3, 8, '</w:t>
+      </w:r>
+      <w:proofErr w:type="spellStart"/>
+      <w:r>
+        <w:t>abc</w:t>
+      </w:r>
+      <w:proofErr w:type="spellEnd"/>
+      <w:r>
+        <w:t>'])</w:t>
       </w:r>
     </w:p>
     <w:p>
@@ -9054,11 +9302,19 @@
       <w:r>
         <w:t xml:space="preserve"> and </w:t>
       </w:r>
+      <w:proofErr w:type="spellStart"/>
       <w:r>
         <w:rPr>
           <w:rStyle w:val="CodeChar"/>
         </w:rPr>
-        <w:t>this_is_a_code_function(param1)</w:t>
+        <w:t>this_is_a_code_function</w:t>
+      </w:r>
+      <w:proofErr w:type="spellEnd"/>
+      <w:r>
+        <w:rPr>
+          <w:rStyle w:val="CodeChar"/>
+        </w:rPr>
+        <w:t>(param1)</w:t>
       </w:r>
       <w:r>
         <w:t>.</w:t>
@@ -9729,11 +9985,19 @@
       <w:r>
         <w:t xml:space="preserve"> with </w:t>
       </w:r>
+      <w:proofErr w:type="spellStart"/>
       <w:r>
         <w:rPr>
           <w:i/>
         </w:rPr>
-        <w:t>save_position(name)</w:t>
+        <w:t>save_position</w:t>
+      </w:r>
+      <w:proofErr w:type="spellEnd"/>
+      <w:r>
+        <w:rPr>
+          <w:i/>
+        </w:rPr>
+        <w:t>(name)</w:t>
       </w:r>
       <w:r>
         <w:t>.</w:t>
@@ -9767,20 +10031,36 @@
       <w:r>
         <w:t xml:space="preserve">) paths. These can also be executed from a recipe with </w:t>
       </w:r>
+      <w:proofErr w:type="spellStart"/>
       <w:r>
         <w:rPr>
           <w:i/>
         </w:rPr>
-        <w:t>move_linear(position)</w:t>
+        <w:t>move_linear</w:t>
+      </w:r>
+      <w:proofErr w:type="spellEnd"/>
+      <w:r>
+        <w:rPr>
+          <w:i/>
+        </w:rPr>
+        <w:t>(position)</w:t>
       </w:r>
       <w:r>
         <w:t xml:space="preserve"> or </w:t>
       </w:r>
+      <w:proofErr w:type="spellStart"/>
       <w:r>
         <w:rPr>
           <w:i/>
         </w:rPr>
-        <w:t>move_joint(position).</w:t>
+        <w:t>move_joint</w:t>
+      </w:r>
+      <w:proofErr w:type="spellEnd"/>
+      <w:r>
+        <w:rPr>
+          <w:i/>
+        </w:rPr>
+        <w:t>(position).</w:t>
       </w:r>
     </w:p>
     <w:p/>
@@ -9942,6 +10222,7 @@
       <w:r>
         <w:t xml:space="preserve"> </w:t>
       </w:r>
+      <w:proofErr w:type="spellStart"/>
       <w:r>
         <w:rPr>
           <w:rStyle w:val="CodeChar"/>
@@ -9958,7 +10239,14 @@
         <w:rPr>
           <w:rStyle w:val="CodeChar"/>
         </w:rPr>
-        <w:t>clear_variables()</w:t>
+        <w:t>clear_variables</w:t>
+      </w:r>
+      <w:proofErr w:type="spellEnd"/>
+      <w:r>
+        <w:rPr>
+          <w:rStyle w:val="CodeChar"/>
+        </w:rPr>
+        <w:t>()</w:t>
       </w:r>
       <w:r>
         <w:rPr>
@@ -9975,11 +10263,19 @@
       <w:r>
         <w:t xml:space="preserve">The </w:t>
       </w:r>
+      <w:proofErr w:type="spellStart"/>
       <w:r>
         <w:rPr>
           <w:b/>
         </w:rPr>
-        <w:t xml:space="preserve">TimeStamp </w:t>
+        <w:t>TimeStamp</w:t>
+      </w:r>
+      <w:proofErr w:type="spellEnd"/>
+      <w:r>
+        <w:rPr>
+          <w:b/>
+        </w:rPr>
+        <w:t xml:space="preserve"> </w:t>
       </w:r>
       <w:r>
         <w:t>shows when the variable was last written.</w:t>
@@ -9987,11 +10283,19 @@
     </w:p>
     <w:p/>
     <w:p>
+      <w:proofErr w:type="spellStart"/>
       <w:r>
         <w:rPr>
           <w:b/>
         </w:rPr>
-        <w:t xml:space="preserve">IsNew </w:t>
+        <w:t>IsNew</w:t>
+      </w:r>
+      <w:proofErr w:type="spellEnd"/>
+      <w:r>
+        <w:rPr>
+          <w:b/>
+        </w:rPr>
+        <w:t xml:space="preserve"> </w:t>
       </w:r>
       <w:r>
         <w:t>indicates whether the variable has ever been examined by the program since the last write.</w:t>
@@ -10185,8 +10489,16 @@
         <w:rPr>
           <w:rStyle w:val="CodeChar"/>
         </w:rPr>
-        <w:t>.js</w:t>
-      </w:r>
+        <w:t>.</w:t>
+      </w:r>
+      <w:proofErr w:type="spellStart"/>
+      <w:r>
+        <w:rPr>
+          <w:rStyle w:val="CodeChar"/>
+        </w:rPr>
+        <w:t>js</w:t>
+      </w:r>
+      <w:proofErr w:type="spellEnd"/>
       <w:r>
         <w:t xml:space="preserve"> files.</w:t>
       </w:r>
@@ -10218,12 +10530,14 @@
       <w:r>
         <w:t xml:space="preserve">The bottom-left panel is a copy of any messages sent to </w:t>
       </w:r>
+      <w:proofErr w:type="spellStart"/>
       <w:r>
         <w:rPr>
           <w:rStyle w:val="CodeChar"/>
         </w:rPr>
         <w:t>le_print</w:t>
       </w:r>
+      <w:proofErr w:type="spellEnd"/>
       <w:r>
         <w:t xml:space="preserve"> by Java. The right bottom-right panel shows a list of all Java variables</w:t>
       </w:r>
@@ -10389,12 +10703,14 @@
         </w:rPr>
         <w:t>.</w:t>
       </w:r>
+      <w:proofErr w:type="spellStart"/>
       <w:r>
         <w:rPr>
           <w:rStyle w:val="CodeChar"/>
         </w:rPr>
         <w:t>py</w:t>
       </w:r>
+      <w:proofErr w:type="spellEnd"/>
       <w:r>
         <w:t xml:space="preserve"> files.</w:t>
       </w:r>
@@ -10426,12 +10742,14 @@
       <w:r>
         <w:t xml:space="preserve">The bottom-left panel is a copy of any messages sent to </w:t>
       </w:r>
+      <w:proofErr w:type="spellStart"/>
       <w:r>
         <w:rPr>
           <w:rStyle w:val="CodeChar"/>
         </w:rPr>
         <w:t>le_print</w:t>
       </w:r>
+      <w:proofErr w:type="spellEnd"/>
       <w:r>
         <w:t xml:space="preserve"> by Python. The right bottom-right panel is currently </w:t>
       </w:r>
@@ -11146,7 +11464,15 @@
           </w:tcPr>
           <w:p>
             <w:r>
-              <w:t>A boolean value</w:t>
+              <w:t xml:space="preserve">A </w:t>
+            </w:r>
+            <w:proofErr w:type="spellStart"/>
+            <w:r>
+              <w:t>boolean</w:t>
+            </w:r>
+            <w:proofErr w:type="spellEnd"/>
+            <w:r>
+              <w:t xml:space="preserve"> value</w:t>
             </w:r>
           </w:p>
         </w:tc>
@@ -11157,9 +11483,11 @@
             <w:tcW w:w="2723" w:type="dxa"/>
           </w:tcPr>
           <w:p>
+            <w:proofErr w:type="spellStart"/>
             <w:r>
               <w:t>DeviceType</w:t>
             </w:r>
+            <w:proofErr w:type="spellEnd"/>
           </w:p>
         </w:tc>
         <w:tc>
@@ -11210,8 +11538,21 @@
           </w:tcPr>
           <w:p>
             <w:r>
-              <w:t>Either IP:Port or COMn</w:t>
-            </w:r>
+              <w:t xml:space="preserve">Either </w:t>
+            </w:r>
+            <w:proofErr w:type="spellStart"/>
+            <w:r>
+              <w:t>IP:Port</w:t>
+            </w:r>
+            <w:proofErr w:type="spellEnd"/>
+            <w:r>
+              <w:t xml:space="preserve"> or </w:t>
+            </w:r>
+            <w:proofErr w:type="spellStart"/>
+            <w:r>
+              <w:t>COMn</w:t>
+            </w:r>
+            <w:proofErr w:type="spellEnd"/>
           </w:p>
         </w:tc>
       </w:tr>
@@ -11291,9 +11632,11 @@
             <w:tcW w:w="2723" w:type="dxa"/>
           </w:tcPr>
           <w:p>
+            <w:proofErr w:type="spellStart"/>
             <w:r>
               <w:t>TxPrefix</w:t>
             </w:r>
+            <w:proofErr w:type="spellEnd"/>
             <w:r>
               <w:t xml:space="preserve"> &lt;PREFIX&gt;</w:t>
             </w:r>
@@ -11326,9 +11669,11 @@
             <w:tcW w:w="2723" w:type="dxa"/>
           </w:tcPr>
           <w:p>
+            <w:proofErr w:type="spellStart"/>
             <w:r>
               <w:t>TxSuffix</w:t>
             </w:r>
+            <w:proofErr w:type="spellEnd"/>
             <w:r>
               <w:t xml:space="preserve"> &lt;SUFFIX&gt;</w:t>
             </w:r>
@@ -11361,9 +11706,11 @@
             <w:tcW w:w="2723" w:type="dxa"/>
           </w:tcPr>
           <w:p>
+            <w:proofErr w:type="spellStart"/>
             <w:r>
               <w:t>RxTerminator</w:t>
             </w:r>
+            <w:proofErr w:type="spellEnd"/>
             <w:r>
               <w:t xml:space="preserve"> &lt;TERM&gt;</w:t>
             </w:r>
@@ -11396,9 +11743,11 @@
             <w:tcW w:w="2723" w:type="dxa"/>
           </w:tcPr>
           <w:p>
+            <w:proofErr w:type="spellStart"/>
             <w:r>
               <w:t>RxSeparator</w:t>
             </w:r>
+            <w:proofErr w:type="spellEnd"/>
             <w:r>
               <w:t xml:space="preserve"> &lt;SEP&gt;</w:t>
             </w:r>
@@ -11431,9 +11780,11 @@
             <w:tcW w:w="2723" w:type="dxa"/>
           </w:tcPr>
           <w:p>
+            <w:proofErr w:type="spellStart"/>
             <w:r>
               <w:t>OnConnectExec</w:t>
             </w:r>
+            <w:proofErr w:type="spellEnd"/>
           </w:p>
         </w:tc>
         <w:tc>
@@ -11466,9 +11817,11 @@
             <w:tcW w:w="2723" w:type="dxa"/>
           </w:tcPr>
           <w:p>
+            <w:proofErr w:type="spellStart"/>
             <w:r>
               <w:t>OnDisconnectExec</w:t>
             </w:r>
+            <w:proofErr w:type="spellEnd"/>
           </w:p>
         </w:tc>
         <w:tc>
@@ -11498,9 +11851,11 @@
             <w:tcW w:w="2723" w:type="dxa"/>
           </w:tcPr>
           <w:p>
+            <w:proofErr w:type="spellStart"/>
             <w:r>
               <w:t>RuntimeAutostart</w:t>
             </w:r>
+            <w:proofErr w:type="spellEnd"/>
           </w:p>
         </w:tc>
         <w:tc>
@@ -11536,9 +11891,11 @@
             <w:tcW w:w="2723" w:type="dxa"/>
           </w:tcPr>
           <w:p>
+            <w:proofErr w:type="spellStart"/>
             <w:r>
               <w:t>RuntimeWorkingDirectory</w:t>
             </w:r>
+            <w:proofErr w:type="spellEnd"/>
           </w:p>
         </w:tc>
         <w:tc>
@@ -11568,9 +11925,11 @@
             <w:tcW w:w="2723" w:type="dxa"/>
           </w:tcPr>
           <w:p>
+            <w:proofErr w:type="spellStart"/>
             <w:r>
               <w:t>RuntimeFilename</w:t>
             </w:r>
+            <w:proofErr w:type="spellEnd"/>
           </w:p>
         </w:tc>
         <w:tc>
@@ -11600,9 +11959,11 @@
             <w:tcW w:w="2723" w:type="dxa"/>
           </w:tcPr>
           <w:p>
+            <w:proofErr w:type="spellStart"/>
             <w:r>
               <w:t>RuntimeArguments</w:t>
             </w:r>
+            <w:proofErr w:type="spellEnd"/>
           </w:p>
         </w:tc>
         <w:tc>
@@ -11632,9 +11993,11 @@
             <w:tcW w:w="2723" w:type="dxa"/>
           </w:tcPr>
           <w:p>
+            <w:proofErr w:type="spellStart"/>
             <w:r>
               <w:t>SetupWorkingDirectory</w:t>
             </w:r>
+            <w:proofErr w:type="spellEnd"/>
           </w:p>
         </w:tc>
         <w:tc>
@@ -11676,9 +12039,11 @@
             <w:tcW w:w="2723" w:type="dxa"/>
           </w:tcPr>
           <w:p>
+            <w:proofErr w:type="spellStart"/>
             <w:r>
               <w:t>SetupFilename</w:t>
             </w:r>
+            <w:proofErr w:type="spellEnd"/>
           </w:p>
         </w:tc>
         <w:tc>
@@ -11708,9 +12073,11 @@
             <w:tcW w:w="2723" w:type="dxa"/>
           </w:tcPr>
           <w:p>
+            <w:proofErr w:type="spellStart"/>
             <w:r>
               <w:t>SetupArguments</w:t>
             </w:r>
+            <w:proofErr w:type="spellEnd"/>
           </w:p>
         </w:tc>
         <w:tc>
@@ -11740,9 +12107,11 @@
             <w:tcW w:w="2723" w:type="dxa"/>
           </w:tcPr>
           <w:p>
+            <w:proofErr w:type="spellStart"/>
             <w:r>
               <w:t>SpeedSendButtons</w:t>
             </w:r>
+            <w:proofErr w:type="spellEnd"/>
           </w:p>
         </w:tc>
         <w:tc>
@@ -11782,10 +12151,12 @@
             <w:tcW w:w="2723" w:type="dxa"/>
           </w:tcPr>
           <w:p>
+            <w:proofErr w:type="spellStart"/>
             <w:r>
               <w:lastRenderedPageBreak/>
               <w:t>JobFile</w:t>
             </w:r>
+            <w:proofErr w:type="spellEnd"/>
           </w:p>
         </w:tc>
         <w:tc>
@@ -11944,7 +12315,15 @@
       </w:r>
       <w:r>
         <w:tab/>
-        <w:t>Set up a TCP Server on Address:Port and wait for a connection.</w:t>
+        <w:t xml:space="preserve">Set up a TCP Server on </w:t>
+      </w:r>
+      <w:proofErr w:type="spellStart"/>
+      <w:r>
+        <w:t>Address:Port</w:t>
+      </w:r>
+      <w:proofErr w:type="spellEnd"/>
+      <w:r>
+        <w:t xml:space="preserve"> and wait for a connection.</w:t>
       </w:r>
     </w:p>
     <w:p>
@@ -11960,7 +12339,15 @@
       </w:r>
       <w:r>
         <w:tab/>
-        <w:t>Immediately connect to a device on Address:Port.</w:t>
+        <w:t xml:space="preserve">Immediately connect to a device on </w:t>
+      </w:r>
+      <w:proofErr w:type="spellStart"/>
+      <w:r>
+        <w:t>Address:Port</w:t>
+      </w:r>
+      <w:proofErr w:type="spellEnd"/>
+      <w:r>
+        <w:t>.</w:t>
       </w:r>
     </w:p>
     <w:p>
@@ -11979,7 +12366,15 @@
       </w:r>
       <w:r>
         <w:tab/>
-        <w:t>Connect to a device with Address = COMn using serial protocol over either a hard serial or a USB serial connection</w:t>
+        <w:t xml:space="preserve">Connect to a device with Address = </w:t>
+      </w:r>
+      <w:proofErr w:type="spellStart"/>
+      <w:r>
+        <w:t>COMn</w:t>
+      </w:r>
+      <w:proofErr w:type="spellEnd"/>
+      <w:r>
+        <w:t xml:space="preserve"> using serial protocol over either a hard serial or a USB serial connection</w:t>
       </w:r>
     </w:p>
     <w:p>
@@ -12070,6 +12465,7 @@
       <w:r>
         <w:t xml:space="preserve">These operations are encoded in the </w:t>
       </w:r>
+      <w:proofErr w:type="spellStart"/>
       <w:r>
         <w:rPr>
           <w:b/>
@@ -12077,9 +12473,11 @@
         </w:rPr>
         <w:t>OnConnectExec</w:t>
       </w:r>
+      <w:proofErr w:type="spellEnd"/>
       <w:r>
         <w:t xml:space="preserve"> and </w:t>
       </w:r>
+      <w:proofErr w:type="spellStart"/>
       <w:r>
         <w:rPr>
           <w:b/>
@@ -12087,6 +12485,7 @@
         </w:rPr>
         <w:t>OnDisconnectExec</w:t>
       </w:r>
+      <w:proofErr w:type="spellEnd"/>
       <w:r>
         <w:t xml:space="preserve"> fields in the device.</w:t>
       </w:r>
@@ -12286,6 +12685,7 @@
       <w:r>
         <w:t xml:space="preserve"> The </w:t>
       </w:r>
+      <w:proofErr w:type="spellStart"/>
       <w:r>
         <w:rPr>
           <w:b/>
@@ -12293,6 +12693,7 @@
         </w:rPr>
         <w:t>FontScale</w:t>
       </w:r>
+      <w:proofErr w:type="spellEnd"/>
       <w:r>
         <w:t xml:space="preserve"> is applied to the main windows and all LEonard dialogs.</w:t>
       </w:r>
@@ -12482,7 +12883,31 @@
         <w:t>Tool TCP:</w:t>
       </w:r>
       <w:r>
-        <w:t xml:space="preserve"> This is a copy of what we would teach for the tool on the UR including x, y, z offset and rx, ry, rz orientation. Teaching these is best done on the UR and then the values simply copied to the entry in LEonard</w:t>
+        <w:t xml:space="preserve"> This is a copy of what we would teach for the tool on the UR including x, y, z offset and </w:t>
+      </w:r>
+      <w:proofErr w:type="spellStart"/>
+      <w:r>
+        <w:t>rx</w:t>
+      </w:r>
+      <w:proofErr w:type="spellEnd"/>
+      <w:r>
+        <w:t xml:space="preserve">, </w:t>
+      </w:r>
+      <w:proofErr w:type="spellStart"/>
+      <w:r>
+        <w:t>ry</w:t>
+      </w:r>
+      <w:proofErr w:type="spellEnd"/>
+      <w:r>
+        <w:t xml:space="preserve">, </w:t>
+      </w:r>
+      <w:proofErr w:type="spellStart"/>
+      <w:r>
+        <w:t>rz</w:t>
+      </w:r>
+      <w:proofErr w:type="spellEnd"/>
+      <w:r>
+        <w:t xml:space="preserve"> orientation. Teaching these is best done on the UR and then the values simply copied to the entry in LEonard</w:t>
       </w:r>
     </w:p>
     <w:p>
@@ -12499,7 +12924,15 @@
         <w:t>Mass and Center of Gravity:</w:t>
       </w:r>
       <w:r>
-        <w:t xml:space="preserve"> Set these as you would on the UR. Accurate settings improves behavior when in freedrive mode.</w:t>
+        <w:t xml:space="preserve"> Set these as you would on the UR. Accurate settings improves behavior when in </w:t>
+      </w:r>
+      <w:proofErr w:type="spellStart"/>
+      <w:r>
+        <w:t>freedrive</w:t>
+      </w:r>
+      <w:proofErr w:type="spellEnd"/>
+      <w:r>
+        <w:t xml:space="preserve"> mode.</w:t>
       </w:r>
     </w:p>
     <w:p>
@@ -12509,11 +12942,33 @@
           <w:numId w:val="1"/>
         </w:numPr>
       </w:pPr>
+      <w:proofErr w:type="spellStart"/>
       <w:r>
         <w:rPr>
           <w:b/>
         </w:rPr>
-        <w:t xml:space="preserve">ToolOnOuts, ToolOffOuts: </w:t>
+        <w:t>ToolOnOuts</w:t>
+      </w:r>
+      <w:proofErr w:type="spellEnd"/>
+      <w:r>
+        <w:rPr>
+          <w:b/>
+        </w:rPr>
+        <w:t xml:space="preserve">, </w:t>
+      </w:r>
+      <w:proofErr w:type="spellStart"/>
+      <w:r>
+        <w:rPr>
+          <w:b/>
+        </w:rPr>
+        <w:t>ToolOffOuts</w:t>
+      </w:r>
+      <w:proofErr w:type="spellEnd"/>
+      <w:r>
+        <w:rPr>
+          <w:b/>
+        </w:rPr>
+        <w:t xml:space="preserve">: </w:t>
       </w:r>
       <w:r>
         <w:t xml:space="preserve">This is a list of up to 4 digital IOs that need to be turned on or off to enable the tool. This is only done during a grind in </w:t>
@@ -12535,20 +12990,50 @@
           <w:numId w:val="1"/>
         </w:numPr>
       </w:pPr>
+      <w:proofErr w:type="spellStart"/>
       <w:r>
         <w:rPr>
           <w:b/>
         </w:rPr>
-        <w:t xml:space="preserve">CoolantOnOuts, CoolantOffOuts: </w:t>
+        <w:t>CoolantOnOuts</w:t>
+      </w:r>
+      <w:proofErr w:type="spellEnd"/>
+      <w:r>
+        <w:rPr>
+          <w:b/>
+        </w:rPr>
+        <w:t xml:space="preserve">, </w:t>
+      </w:r>
+      <w:proofErr w:type="spellStart"/>
+      <w:r>
+        <w:rPr>
+          <w:b/>
+        </w:rPr>
+        <w:t>CoolantOffOuts</w:t>
+      </w:r>
+      <w:proofErr w:type="spellEnd"/>
+      <w:r>
+        <w:rPr>
+          <w:b/>
+        </w:rPr>
+        <w:t xml:space="preserve">: </w:t>
       </w:r>
       <w:r>
         <w:t xml:space="preserve">Similarly, these are digital output commands to be executed when grinding in </w:t>
       </w:r>
+      <w:proofErr w:type="spellStart"/>
       <w:r>
         <w:rPr>
           <w:b/>
         </w:rPr>
-        <w:t>TouchOn Grind ON</w:t>
+        <w:t>TouchOn</w:t>
+      </w:r>
+      <w:proofErr w:type="spellEnd"/>
+      <w:r>
+        <w:rPr>
+          <w:b/>
+        </w:rPr>
+        <w:t xml:space="preserve"> Grind ON</w:t>
       </w:r>
       <w:r>
         <w:t xml:space="preserve"> mode.</w:t>
@@ -12561,11 +13046,19 @@
           <w:numId w:val="1"/>
         </w:numPr>
       </w:pPr>
+      <w:proofErr w:type="spellStart"/>
       <w:r>
         <w:rPr>
           <w:b/>
         </w:rPr>
-        <w:t>MountPosition:</w:t>
+        <w:t>MountPosition</w:t>
+      </w:r>
+      <w:proofErr w:type="spellEnd"/>
+      <w:r>
+        <w:rPr>
+          <w:b/>
+        </w:rPr>
+        <w:t>:</w:t>
       </w:r>
       <w:r>
         <w:t xml:space="preserve"> This is a position recommended for installing/removing this tool. The system will use joint moves to approach the position with </w:t>
@@ -12579,12 +13072,20 @@
       <w:r>
         <w:t xml:space="preserve"> or </w:t>
       </w:r>
+      <w:proofErr w:type="spellStart"/>
       <w:r>
         <w:rPr>
           <w:i/>
         </w:rPr>
         <w:lastRenderedPageBreak/>
-        <w:t>move_tool_mount()</w:t>
+        <w:t>move_tool_mount</w:t>
+      </w:r>
+      <w:proofErr w:type="spellEnd"/>
+      <w:r>
+        <w:rPr>
+          <w:i/>
+        </w:rPr>
+        <w:t>()</w:t>
       </w:r>
       <w:r>
         <w:t xml:space="preserve">. This must be a position that has been defined in the </w:t>
@@ -12606,29 +13107,53 @@
           <w:numId w:val="1"/>
         </w:numPr>
       </w:pPr>
+      <w:proofErr w:type="spellStart"/>
       <w:r>
         <w:rPr>
           <w:b/>
         </w:rPr>
-        <w:t>HomePosition:</w:t>
-      </w:r>
-      <w:r>
-        <w:t xml:space="preserve"> This is a position recommended for homefor  this tool. The system will use joint moves to approach the position with </w:t>
-      </w:r>
+        <w:t>HomePosition</w:t>
+      </w:r>
+      <w:proofErr w:type="spellEnd"/>
       <w:r>
         <w:rPr>
           <w:b/>
         </w:rPr>
+        <w:t>:</w:t>
+      </w:r>
+      <w:r>
+        <w:t xml:space="preserve"> This is a position recommended for </w:t>
+      </w:r>
+      <w:proofErr w:type="spellStart"/>
+      <w:r>
+        <w:t>homefor</w:t>
+      </w:r>
+      <w:proofErr w:type="spellEnd"/>
+      <w:r>
+        <w:t xml:space="preserve">  this tool. The system will use joint moves to approach the position with </w:t>
+      </w:r>
+      <w:r>
+        <w:rPr>
+          <w:b/>
+        </w:rPr>
         <w:t>Joint Move To Home</w:t>
       </w:r>
       <w:r>
         <w:t xml:space="preserve"> or </w:t>
       </w:r>
+      <w:proofErr w:type="spellStart"/>
       <w:r>
         <w:rPr>
           <w:i/>
         </w:rPr>
-        <w:t>move_tool_home()</w:t>
+        <w:t>move_tool_home</w:t>
+      </w:r>
+      <w:proofErr w:type="spellEnd"/>
+      <w:r>
+        <w:rPr>
+          <w:i/>
+        </w:rPr>
+        <w:t>()</w:t>
       </w:r>
       <w:r>
         <w:t xml:space="preserve">. This must be a position that has been defined in the </w:t>
@@ -13017,7 +13542,15 @@
         <w:t>Force Damping:</w:t>
       </w:r>
       <w:r>
-        <w:t xml:space="preserve"> May be useful for force mode tuning in the future. Calls the URScript function force_mode_set_damping() with a value between 0 and 1. The default is 0 and that is the only value that has been tested.</w:t>
+        <w:t xml:space="preserve"> May be useful for force mode tuning in the future. Calls the URScript function </w:t>
+      </w:r>
+      <w:proofErr w:type="spellStart"/>
+      <w:r>
+        <w:t>force_mode_set_damping</w:t>
+      </w:r>
+      <w:proofErr w:type="spellEnd"/>
+      <w:r>
+        <w:t>() with a value between 0 and 1. The default is 0 and that is the only value that has been tested.</w:t>
       </w:r>
     </w:p>
     <w:p>
@@ -13028,7 +13561,15 @@
         <w:t>Force Gain Scaling:</w:t>
       </w:r>
       <w:r>
-        <w:t xml:space="preserve"> May be useful for force mode tuning in the future. Calls the URScript function force_mode_set_gain_scaling() with a value between 0 and 2. The default is 1.0 and that is the only value that has been tested.</w:t>
+        <w:t xml:space="preserve"> May be useful for force mode tuning in the future. Calls the URScript function </w:t>
+      </w:r>
+      <w:proofErr w:type="spellStart"/>
+      <w:r>
+        <w:t>force_mode_set_gain_scaling</w:t>
+      </w:r>
+      <w:proofErr w:type="spellEnd"/>
+      <w:r>
+        <w:t>() with a value between 0 and 2. The default is 1.0 and that is the only value that has been tested.</w:t>
       </w:r>
     </w:p>
     <w:p/>
@@ -14095,11 +14636,19 @@
         </w:rPr>
         <w:t xml:space="preserve">By default, all Sequences are interpreted as LEScript. You can change this with the </w:t>
       </w:r>
+      <w:proofErr w:type="spellStart"/>
       <w:r>
         <w:rPr>
           <w:rStyle w:val="CodeChar"/>
         </w:rPr>
-        <w:t>using_xxx()</w:t>
+        <w:t>using_xxx</w:t>
+      </w:r>
+      <w:proofErr w:type="spellEnd"/>
+      <w:r>
+        <w:rPr>
+          <w:rStyle w:val="CodeChar"/>
+        </w:rPr>
+        <w:t>()</w:t>
       </w:r>
       <w:r>
         <w:rPr>
@@ -14107,23 +14656,19 @@
         </w:rPr>
         <w:t xml:space="preserve"> functions. The language that is currently being interpreted is always available in the system variable </w:t>
       </w:r>
+      <w:proofErr w:type="spellStart"/>
       <w:r>
         <w:rPr>
           <w:rStyle w:val="CodeChar"/>
         </w:rPr>
         <w:t>le_language</w:t>
       </w:r>
+      <w:proofErr w:type="spellEnd"/>
       <w:r>
         <w:fldChar w:fldCharType="begin"/>
       </w:r>
       <w:r>
-        <w:instrText xml:space="preserve"> XE "LElib.language:</w:instrText>
-      </w:r>
-      <w:r>
-        <w:instrText>le_language</w:instrText>
-      </w:r>
-      <w:r>
-        <w:instrText>"</w:instrText>
+        <w:instrText xml:space="preserve"> XE "LElib.language:le_language"</w:instrText>
       </w:r>
       <w:r>
         <w:fldChar w:fldCharType="end"/>
@@ -14139,8 +14684,13 @@
       <w:pPr>
         <w:pStyle w:val="Heading4"/>
       </w:pPr>
-      <w:r>
-        <w:t>using_lescript()</w:t>
+      <w:proofErr w:type="spellStart"/>
+      <w:r>
+        <w:t>using_lescript</w:t>
+      </w:r>
+      <w:proofErr w:type="spellEnd"/>
+      <w:r>
+        <w:t>()</w:t>
       </w:r>
       <w:r>
         <w:t xml:space="preserve"> </w:t>
@@ -14167,12 +14717,14 @@
         </w:rPr>
         <w:t xml:space="preserve">Future sequence lines will be interpreted as LEScript. The variable </w:t>
       </w:r>
+      <w:proofErr w:type="spellStart"/>
       <w:r>
         <w:rPr>
           <w:rStyle w:val="CodeChar"/>
         </w:rPr>
         <w:t>le_language</w:t>
       </w:r>
+      <w:proofErr w:type="spellEnd"/>
       <w:r>
         <w:rPr>
           <w:lang w:val="en-US"/>
@@ -14196,12 +14748,11 @@
       <w:pPr>
         <w:pStyle w:val="Heading4"/>
       </w:pPr>
-      <w:r>
-        <w:t>using_</w:t>
-      </w:r>
-      <w:r>
-        <w:t>java</w:t>
-      </w:r>
+      <w:proofErr w:type="spellStart"/>
+      <w:r>
+        <w:t>using_java</w:t>
+      </w:r>
+      <w:proofErr w:type="spellEnd"/>
       <w:r>
         <w:t>()</w:t>
       </w:r>
@@ -14212,13 +14763,7 @@
         <w:fldChar w:fldCharType="begin"/>
       </w:r>
       <w:r>
-        <w:instrText xml:space="preserve"> XE "LElib.language:using_</w:instrText>
-      </w:r>
-      <w:r>
-        <w:instrText>java</w:instrText>
-      </w:r>
-      <w:r>
-        <w:instrText>"</w:instrText>
+        <w:instrText xml:space="preserve"> XE "LElib.language:using_java"</w:instrText>
       </w:r>
       <w:r>
         <w:fldChar w:fldCharType="end"/>
@@ -14234,26 +14779,80 @@
         <w:rPr>
           <w:lang w:val="en-US"/>
         </w:rPr>
-        <w:t xml:space="preserve">Future sequence lines will be interpreted as </w:t>
-      </w:r>
+        <w:t xml:space="preserve">Future sequence lines will be interpreted as Java. The variable </w:t>
+      </w:r>
+      <w:proofErr w:type="spellStart"/>
+      <w:r>
+        <w:rPr>
+          <w:rStyle w:val="CodeChar"/>
+        </w:rPr>
+        <w:t>le_language</w:t>
+      </w:r>
+      <w:proofErr w:type="spellEnd"/>
       <w:r>
         <w:rPr>
           <w:lang w:val="en-US"/>
         </w:rPr>
+        <w:t xml:space="preserve"> is set to </w:t>
+      </w:r>
+      <w:r>
+        <w:rPr>
+          <w:rStyle w:val="CodeChar"/>
+        </w:rPr>
         <w:t>Java</w:t>
       </w:r>
       <w:r>
         <w:rPr>
           <w:lang w:val="en-US"/>
         </w:rPr>
-        <w:t xml:space="preserve">. The variable </w:t>
-      </w:r>
+        <w:t xml:space="preserve"> in LEScript, Java, and Python.</w:t>
+      </w:r>
+    </w:p>
+    <w:p>
+      <w:pPr>
+        <w:pStyle w:val="Heading4"/>
+      </w:pPr>
+      <w:proofErr w:type="spellStart"/>
+      <w:r>
+        <w:t>using_python</w:t>
+      </w:r>
+      <w:proofErr w:type="spellEnd"/>
+      <w:r>
+        <w:t>()</w:t>
+      </w:r>
+      <w:r>
+        <w:t xml:space="preserve"> </w:t>
+      </w:r>
+      <w:r>
+        <w:fldChar w:fldCharType="begin"/>
+      </w:r>
+      <w:r>
+        <w:instrText xml:space="preserve"> XE "LElib.language:using_python"</w:instrText>
+      </w:r>
+      <w:r>
+        <w:fldChar w:fldCharType="end"/>
+      </w:r>
+    </w:p>
+    <w:p>
+      <w:pPr>
+        <w:rPr>
+          <w:lang w:val="en-US"/>
+        </w:rPr>
+      </w:pPr>
+      <w:r>
+        <w:rPr>
+          <w:lang w:val="en-US"/>
+        </w:rPr>
+        <w:t xml:space="preserve">Future sequence lines will be interpreted as LEScript. The variable </w:t>
+      </w:r>
+      <w:proofErr w:type="spellStart"/>
       <w:r>
         <w:rPr>
           <w:rStyle w:val="CodeChar"/>
         </w:rPr>
         <w:t>le_language</w:t>
       </w:r>
+      <w:proofErr w:type="spellEnd"/>
       <w:r>
         <w:rPr>
           <w:lang w:val="en-US"/>
@@ -14264,7 +14863,7 @@
         <w:rPr>
           <w:rStyle w:val="CodeChar"/>
         </w:rPr>
-        <w:t>Java</w:t>
+        <w:t>Python</w:t>
       </w:r>
       <w:r>
         <w:rPr>
@@ -14277,178 +14876,261 @@
       <w:pPr>
         <w:pStyle w:val="Heading4"/>
       </w:pPr>
-      <w:r>
-        <w:t>using_</w:t>
-      </w:r>
-      <w:r>
-        <w:t>python</w:t>
-      </w:r>
+      <w:proofErr w:type="spellStart"/>
+      <w:r>
+        <w:t>exec_java</w:t>
+      </w:r>
+      <w:proofErr w:type="spellEnd"/>
+      <w:r>
+        <w:t>(string filename)</w:t>
+      </w:r>
+      <w:r>
+        <w:t xml:space="preserve"> </w:t>
+      </w:r>
+      <w:r>
+        <w:fldChar w:fldCharType="begin"/>
+      </w:r>
+      <w:r>
+        <w:instrText xml:space="preserve"> XE "LElib.language:exec_java"</w:instrText>
+      </w:r>
+      <w:r>
+        <w:fldChar w:fldCharType="end"/>
+      </w:r>
+    </w:p>
+    <w:p>
+      <w:pPr>
+        <w:rPr>
+          <w:lang w:val="en-US"/>
+        </w:rPr>
+      </w:pPr>
+      <w:r>
+        <w:rPr>
+          <w:lang w:val="en-US"/>
+        </w:rPr>
+        <w:t xml:space="preserve">This command loads an entire Java script file and executes it in a fashion identical to the way the </w:t>
+      </w:r>
+      <w:r>
+        <w:rPr>
+          <w:b/>
+          <w:bCs/>
+          <w:lang w:val="en-US"/>
+        </w:rPr>
+        <w:t>Code | Java</w:t>
+      </w:r>
+      <w:r>
+        <w:rPr>
+          <w:lang w:val="en-US"/>
+        </w:rPr>
+        <w:t xml:space="preserve"> test area does.</w:t>
+      </w:r>
+    </w:p>
+    <w:p>
+      <w:pPr>
+        <w:pStyle w:val="Heading4"/>
+      </w:pPr>
+      <w:proofErr w:type="spellStart"/>
+      <w:r>
+        <w:lastRenderedPageBreak/>
+        <w:t>exec_python</w:t>
+      </w:r>
+      <w:proofErr w:type="spellEnd"/>
+      <w:r>
+        <w:t>(string filename)</w:t>
+      </w:r>
+      <w:r>
+        <w:t xml:space="preserve"> </w:t>
+      </w:r>
+      <w:r>
+        <w:fldChar w:fldCharType="begin"/>
+      </w:r>
+      <w:r>
+        <w:instrText xml:space="preserve"> XE "LElib.language:exec_python"</w:instrText>
+      </w:r>
+      <w:r>
+        <w:fldChar w:fldCharType="end"/>
+      </w:r>
+    </w:p>
+    <w:p>
+      <w:pPr>
+        <w:rPr>
+          <w:lang w:val="en-US"/>
+        </w:rPr>
+      </w:pPr>
+      <w:r>
+        <w:rPr>
+          <w:lang w:val="en-US"/>
+        </w:rPr>
+        <w:t xml:space="preserve">This command loads an entire Python file and executes it in a fashion identical to the way the </w:t>
+      </w:r>
+      <w:r>
+        <w:rPr>
+          <w:b/>
+          <w:bCs/>
+          <w:lang w:val="en-US"/>
+        </w:rPr>
+        <w:t xml:space="preserve">Code | </w:t>
+      </w:r>
+      <w:r>
+        <w:rPr>
+          <w:b/>
+          <w:bCs/>
+          <w:lang w:val="en-US"/>
+        </w:rPr>
+        <w:t>Python</w:t>
+      </w:r>
+      <w:r>
+        <w:rPr>
+          <w:lang w:val="en-US"/>
+        </w:rPr>
+        <w:t xml:space="preserve"> test area does.</w:t>
+      </w:r>
+    </w:p>
+    <w:p>
+      <w:pPr>
+        <w:pStyle w:val="Heading3"/>
+        <w:rPr>
+          <w:lang w:val="en-US"/>
+        </w:rPr>
+      </w:pPr>
+      <w:r>
+        <w:rPr>
+          <w:lang w:val="en-US"/>
+        </w:rPr>
+        <w:t>Variables and Data Struct</w:t>
+      </w:r>
+      <w:r>
+        <w:rPr>
+          <w:lang w:val="en-US"/>
+        </w:rPr>
+        <w:t>ures</w:t>
+      </w:r>
+      <w:bookmarkEnd w:id="78"/>
+    </w:p>
+    <w:p>
+      <w:pPr>
+        <w:rPr>
+          <w:lang w:val="en-US"/>
+        </w:rPr>
+      </w:pPr>
+      <w:r>
+        <w:rPr>
+          <w:lang w:val="en-US"/>
+        </w:rPr>
+        <w:t>This is the area where the three languages supported by LEonard differ the most!</w:t>
+      </w:r>
+    </w:p>
+    <w:p>
+      <w:pPr>
+        <w:rPr>
+          <w:lang w:val="en-US"/>
+        </w:rPr>
+      </w:pPr>
+    </w:p>
+    <w:p>
+      <w:pPr>
+        <w:rPr>
+          <w:lang w:val="en-US"/>
+        </w:rPr>
+      </w:pPr>
+      <w:r>
+        <w:rPr>
+          <w:lang w:val="en-US"/>
+        </w:rPr>
+        <w:t>For Java and Python, declaring and setting variables, using math, and creating class and structures works as expected in those languages.</w:t>
+      </w:r>
+    </w:p>
+    <w:p>
+      <w:pPr>
+        <w:rPr>
+          <w:lang w:val="en-US"/>
+        </w:rPr>
+      </w:pPr>
+    </w:p>
+    <w:p>
+      <w:pPr>
+        <w:rPr>
+          <w:lang w:val="en-US"/>
+        </w:rPr>
+      </w:pPr>
+      <w:r>
+        <w:rPr>
+          <w:lang w:val="en-US"/>
+        </w:rPr>
+        <w:t xml:space="preserve">Just remember that the </w:t>
+      </w:r>
+      <w:r>
+        <w:rPr>
+          <w:lang w:val="en-US"/>
+        </w:rPr>
+        <w:t>Sequence</w:t>
+      </w:r>
+      <w:r>
+        <w:rPr>
+          <w:lang w:val="en-US"/>
+        </w:rPr>
+        <w:t xml:space="preserve"> executes line-by-line, so any multiline definitions need to be placed in a text file and either imported or loaded</w:t>
+      </w:r>
+      <w:r>
+        <w:rPr>
+          <w:lang w:val="en-US"/>
+        </w:rPr>
+        <w:t>.</w:t>
+      </w:r>
+    </w:p>
+    <w:p>
+      <w:pPr>
+        <w:pStyle w:val="Heading3"/>
+        <w:rPr>
+          <w:lang w:val="en-US"/>
+        </w:rPr>
+      </w:pPr>
+      <w:bookmarkStart w:id="80" w:name="_Toc119334766"/>
+      <w:bookmarkStart w:id="81" w:name="_Toc119334762"/>
+      <w:r>
+        <w:rPr>
+          <w:lang w:val="en-US"/>
+        </w:rPr>
+        <w:t>LEScript Variable Handling</w:t>
+      </w:r>
+      <w:bookmarkEnd w:id="80"/>
+    </w:p>
+    <w:p>
+      <w:pPr>
+        <w:rPr>
+          <w:lang w:val="en-US"/>
+        </w:rPr>
+      </w:pPr>
+      <w:r>
+        <w:rPr>
+          <w:lang w:val="en-US"/>
+        </w:rPr>
+        <w:t>LEScript has a few specific variable handling functions which are described below:</w:t>
+      </w:r>
+    </w:p>
+    <w:p>
+      <w:pPr>
+        <w:pStyle w:val="Heading4"/>
+      </w:pPr>
+      <w:bookmarkStart w:id="82" w:name="_Toc119334768"/>
+      <w:bookmarkStart w:id="83" w:name="_Toc119334767"/>
+      <w:proofErr w:type="spellStart"/>
+      <w:r>
+        <w:t>le_clear_variables</w:t>
+      </w:r>
+      <w:proofErr w:type="spellEnd"/>
       <w:r>
         <w:t>()</w:t>
       </w:r>
-      <w:r>
-        <w:t xml:space="preserve"> </w:t>
-      </w:r>
+      <w:bookmarkEnd w:id="82"/>
       <w:r>
         <w:fldChar w:fldCharType="begin"/>
       </w:r>
       <w:r>
-        <w:instrText xml:space="preserve"> XE "LElib.language:using_</w:instrText>
-      </w:r>
-      <w:r>
-        <w:instrText>python</w:instrText>
-      </w:r>
-      <w:r>
-        <w:instrText>"</w:instrText>
+        <w:instrText xml:space="preserve"> XE "LElib.variables:le_clear_variables"</w:instrText>
       </w:r>
       <w:r>
         <w:fldChar w:fldCharType="end"/>
       </w:r>
-    </w:p>
-    <w:p>
-      <w:pPr>
-        <w:rPr>
-          <w:lang w:val="en-US"/>
-        </w:rPr>
-      </w:pPr>
-      <w:r>
-        <w:rPr>
-          <w:lang w:val="en-US"/>
-        </w:rPr>
-        <w:t xml:space="preserve">Future sequence lines will be interpreted as LEScript. The variable </w:t>
-      </w:r>
-      <w:r>
-        <w:rPr>
-          <w:rStyle w:val="CodeChar"/>
-        </w:rPr>
-        <w:t>le_language</w:t>
-      </w:r>
-      <w:r>
-        <w:rPr>
-          <w:lang w:val="en-US"/>
-        </w:rPr>
-        <w:t xml:space="preserve"> is set to </w:t>
-      </w:r>
-      <w:r>
-        <w:rPr>
-          <w:rStyle w:val="CodeChar"/>
-        </w:rPr>
-        <w:t>Python</w:t>
-      </w:r>
-      <w:r>
-        <w:rPr>
-          <w:lang w:val="en-US"/>
-        </w:rPr>
-        <w:t xml:space="preserve"> in LEScript, Java, and Python.</w:t>
-      </w:r>
-    </w:p>
-    <w:p>
-      <w:pPr>
-        <w:pStyle w:val="Heading3"/>
-        <w:rPr>
-          <w:lang w:val="en-US"/>
-        </w:rPr>
-      </w:pPr>
-      <w:r>
-        <w:rPr>
-          <w:lang w:val="en-US"/>
-        </w:rPr>
-        <w:t>Variables and Data Struct</w:t>
-      </w:r>
-      <w:r>
-        <w:rPr>
-          <w:lang w:val="en-US"/>
-        </w:rPr>
-        <w:t>ures</w:t>
-      </w:r>
-      <w:bookmarkEnd w:id="78"/>
-    </w:p>
-    <w:p>
-      <w:pPr>
-        <w:rPr>
-          <w:lang w:val="en-US"/>
-        </w:rPr>
-      </w:pPr>
-      <w:r>
-        <w:rPr>
-          <w:lang w:val="en-US"/>
-        </w:rPr>
-        <w:t>This is the area where the three languages supported by LEonard differ the most!</w:t>
-      </w:r>
-    </w:p>
-    <w:p>
-      <w:pPr>
-        <w:rPr>
-          <w:lang w:val="en-US"/>
-        </w:rPr>
-      </w:pPr>
-    </w:p>
-    <w:p>
-      <w:pPr>
-        <w:rPr>
-          <w:lang w:val="en-US"/>
-        </w:rPr>
-      </w:pPr>
-      <w:r>
-        <w:rPr>
-          <w:lang w:val="en-US"/>
-        </w:rPr>
-        <w:t>For Java and Python, declaring and setting variables, using math, and creating class and structures works as expected in those languages.</w:t>
-      </w:r>
-    </w:p>
-    <w:p>
-      <w:pPr>
-        <w:rPr>
-          <w:lang w:val="en-US"/>
-        </w:rPr>
-      </w:pPr>
-    </w:p>
-    <w:p>
-      <w:pPr>
-        <w:rPr>
-          <w:lang w:val="en-US"/>
-        </w:rPr>
-      </w:pPr>
-      <w:r>
-        <w:rPr>
-          <w:lang w:val="en-US"/>
-        </w:rPr>
-        <w:t xml:space="preserve">Just remember that the </w:t>
-      </w:r>
-      <w:r>
-        <w:rPr>
-          <w:lang w:val="en-US"/>
-        </w:rPr>
-        <w:t>Sequence</w:t>
-      </w:r>
-      <w:r>
-        <w:rPr>
-          <w:lang w:val="en-US"/>
-        </w:rPr>
-        <w:t xml:space="preserve"> executes line-by-line, so any multiline definitions need to be placed in a text file and either imported or loaded</w:t>
-      </w:r>
-      <w:r>
-        <w:rPr>
-          <w:lang w:val="en-US"/>
-        </w:rPr>
-        <w:t>.</w:t>
-      </w:r>
-    </w:p>
-    <w:p>
-      <w:pPr>
-        <w:pStyle w:val="Heading3"/>
-        <w:rPr>
-          <w:lang w:val="en-US"/>
-        </w:rPr>
-      </w:pPr>
-      <w:bookmarkStart w:id="80" w:name="_Toc119334762"/>
-      <w:r>
-        <w:rPr>
-          <w:lang w:val="en-US"/>
-        </w:rPr>
-        <w:t>Copying Variables Between LEonard and Java/Python</w:t>
-      </w:r>
-      <w:bookmarkEnd w:id="80"/>
     </w:p>
     <w:tbl>
       <w:tblPr>
@@ -14511,308 +15193,8 @@
             <w:pPr>
               <w:jc w:val="center"/>
             </w:pPr>
-          </w:p>
-        </w:tc>
-        <w:tc>
-          <w:tcPr>
-            <w:tcW w:w="1017" w:type="dxa"/>
-          </w:tcPr>
-          <w:p>
-            <w:pPr>
-              <w:jc w:val="center"/>
-            </w:pPr>
-            <w:r>
-              <w:t>x</w:t>
-            </w:r>
-          </w:p>
-        </w:tc>
-        <w:tc>
-          <w:tcPr>
-            <w:tcW w:w="990" w:type="dxa"/>
-          </w:tcPr>
-          <w:p>
-            <w:pPr>
-              <w:jc w:val="center"/>
-            </w:pPr>
-            <w:r>
-              <w:t>x</w:t>
-            </w:r>
-          </w:p>
-        </w:tc>
-      </w:tr>
-    </w:tbl>
-    <w:p>
-      <w:pPr>
-        <w:pStyle w:val="Heading4"/>
-      </w:pPr>
-      <w:bookmarkStart w:id="81" w:name="_Toc119334763"/>
-      <w:r>
-        <w:t>string le_read_var(var_name)</w:t>
-      </w:r>
-      <w:bookmarkEnd w:id="81"/>
-      <w:r>
-        <w:t xml:space="preserve"> </w:t>
-      </w:r>
-      <w:r>
-        <w:fldChar w:fldCharType="begin"/>
-      </w:r>
-      <w:r>
-        <w:instrText xml:space="preserve"> XE "LElib.variables:le_read_var"</w:instrText>
-      </w:r>
-      <w:r>
-        <w:fldChar w:fldCharType="end"/>
-      </w:r>
-    </w:p>
-    <w:p>
-      <w:pPr>
-        <w:rPr>
-          <w:lang w:val="en-US"/>
-        </w:rPr>
-      </w:pPr>
-      <w:r>
-        <w:rPr>
-          <w:lang w:val="en-US"/>
-        </w:rPr>
-        <w:t>Copies a variable from L</w:t>
-      </w:r>
-      <w:r>
-        <w:rPr>
-          <w:lang w:val="en-US"/>
-        </w:rPr>
-        <w:t>E</w:t>
-      </w:r>
-      <w:r>
-        <w:rPr>
-          <w:lang w:val="en-US"/>
-        </w:rPr>
-        <w:t>onard t</w:t>
-      </w:r>
-      <w:r>
-        <w:rPr>
-          <w:lang w:val="en-US"/>
-        </w:rPr>
-        <w:t>o Java or Python. All LEonard variables are stored as strings!</w:t>
-      </w:r>
-    </w:p>
-    <w:p>
-      <w:pPr>
-        <w:pStyle w:val="Heading4"/>
-      </w:pPr>
-      <w:bookmarkStart w:id="82" w:name="_Toc119334764"/>
-      <w:r>
-        <w:t>le_write_var(string var_name, string value)</w:t>
-      </w:r>
-      <w:bookmarkEnd w:id="82"/>
-      <w:r>
-        <w:t xml:space="preserve"> </w:t>
-      </w:r>
-      <w:r>
-        <w:fldChar w:fldCharType="begin"/>
-      </w:r>
-      <w:r>
-        <w:instrText xml:space="preserve"> XE "LElib.variables:le_write_var"</w:instrText>
-      </w:r>
-      <w:r>
-        <w:fldChar w:fldCharType="end"/>
-      </w:r>
-    </w:p>
-    <w:p>
-      <w:pPr>
-        <w:rPr>
-          <w:lang w:val="en-US"/>
-        </w:rPr>
-      </w:pPr>
-      <w:r>
-        <w:rPr>
-          <w:lang w:val="en-US"/>
-        </w:rPr>
-        <w:t xml:space="preserve">Copies a variable from </w:t>
-      </w:r>
-      <w:r>
-        <w:rPr>
-          <w:lang w:val="en-US"/>
-        </w:rPr>
-        <w:t>Java or Python to LEonard. All LEonard variables are strings.</w:t>
-      </w:r>
-    </w:p>
-    <w:p>
-      <w:pPr>
-        <w:pStyle w:val="Heading4"/>
-      </w:pPr>
-      <w:bookmarkStart w:id="83" w:name="_Toc119334765"/>
-      <w:r>
-        <w:t>le_write_sysvar(string var_name, string value)</w:t>
-      </w:r>
-      <w:bookmarkEnd w:id="83"/>
-      <w:r>
-        <w:t xml:space="preserve"> </w:t>
-      </w:r>
-      <w:r>
-        <w:fldChar w:fldCharType="begin"/>
-      </w:r>
-      <w:r>
-        <w:instrText xml:space="preserve"> XE "LElib.variables:le_write_sysvar"</w:instrText>
-      </w:r>
-      <w:r>
-        <w:fldChar w:fldCharType="end"/>
-      </w:r>
-    </w:p>
-    <w:p>
-      <w:pPr>
-        <w:rPr>
-          <w:lang w:val="en-US"/>
-        </w:rPr>
-      </w:pPr>
-      <w:r>
-        <w:rPr>
-          <w:lang w:val="en-US"/>
-        </w:rPr>
-        <w:t xml:space="preserve">Copies a variable from </w:t>
-      </w:r>
-      <w:r>
-        <w:rPr>
-          <w:lang w:val="en-US"/>
-        </w:rPr>
-        <w:t>Java or Python to LEonard and marks it as a system variable. All LEonard variables are strings.</w:t>
-      </w:r>
-      <w:r>
-        <w:fldChar w:fldCharType="begin"/>
-      </w:r>
-      <w:r>
-        <w:rPr>
-          <w:lang w:val="en-US"/>
-        </w:rPr>
-        <w:instrText xml:space="preserve"> XE "LElib.variables:import_variables"</w:instrText>
-      </w:r>
-      <w:r>
-        <w:fldChar w:fldCharType="end"/>
-      </w:r>
-    </w:p>
-    <w:p>
-      <w:r>
-        <w:t xml:space="preserve">Read a file and process any lines that contain </w:t>
-      </w:r>
-      <w:r>
-        <w:rPr>
-          <w:rStyle w:val="CodeChar"/>
-        </w:rPr>
-        <w:t>variable_name = value</w:t>
-      </w:r>
-      <w:r>
-        <w:t>.</w:t>
-      </w:r>
-    </w:p>
-    <w:p>
-      <w:pPr>
-        <w:pStyle w:val="Heading3"/>
-        <w:rPr>
-          <w:lang w:val="en-US"/>
-        </w:rPr>
-      </w:pPr>
-      <w:bookmarkStart w:id="84" w:name="_Toc119334766"/>
-      <w:r>
-        <w:rPr>
-          <w:lang w:val="en-US"/>
-        </w:rPr>
-        <w:t>Limited LEScript Variable Handling</w:t>
-      </w:r>
-      <w:bookmarkEnd w:id="84"/>
-    </w:p>
-    <w:p>
-      <w:pPr>
-        <w:rPr>
-          <w:lang w:val="en-US"/>
-        </w:rPr>
-      </w:pPr>
-      <w:r>
-        <w:rPr>
-          <w:lang w:val="en-US"/>
-        </w:rPr>
-        <w:t xml:space="preserve">LEScript has </w:t>
-      </w:r>
-      <w:r>
-        <w:rPr>
-          <w:lang w:val="en-US"/>
-        </w:rPr>
-        <w:t>a</w:t>
-      </w:r>
-      <w:r>
-        <w:rPr>
-          <w:lang w:val="en-US"/>
-        </w:rPr>
-        <w:t xml:space="preserve"> limited set of variable handling capabilities, described below:</w:t>
-      </w:r>
-    </w:p>
-    <w:p>
-      <w:pPr>
-        <w:rPr>
-          <w:lang w:val="en-US"/>
-        </w:rPr>
-      </w:pPr>
-    </w:p>
-    <w:tbl>
-      <w:tblPr>
-        <w:tblStyle w:val="TableGrid"/>
-        <w:tblW w:w="3055" w:type="dxa"/>
-        <w:tblLook w:val="04A0" w:firstRow="1" w:lastRow="0" w:firstColumn="1" w:lastColumn="0" w:noHBand="0" w:noVBand="1"/>
-      </w:tblPr>
-      <w:tblGrid>
-        <w:gridCol w:w="1048"/>
-        <w:gridCol w:w="1017"/>
-        <w:gridCol w:w="990"/>
-      </w:tblGrid>
-      <w:tr>
-        <w:tc>
-          <w:tcPr>
-            <w:tcW w:w="1048" w:type="dxa"/>
-          </w:tcPr>
-          <w:p>
-            <w:pPr>
-              <w:jc w:val="center"/>
-            </w:pPr>
-            <w:r>
-              <w:t>LEScript</w:t>
-            </w:r>
-          </w:p>
-        </w:tc>
-        <w:tc>
-          <w:tcPr>
-            <w:tcW w:w="1017" w:type="dxa"/>
-          </w:tcPr>
-          <w:p>
-            <w:pPr>
-              <w:jc w:val="center"/>
-            </w:pPr>
-            <w:r>
-              <w:t>Java</w:t>
-            </w:r>
-          </w:p>
-        </w:tc>
-        <w:tc>
-          <w:tcPr>
-            <w:tcW w:w="990" w:type="dxa"/>
-          </w:tcPr>
-          <w:p>
-            <w:pPr>
-              <w:jc w:val="center"/>
-            </w:pPr>
-            <w:r>
-              <w:t>Python</w:t>
-            </w:r>
-          </w:p>
-        </w:tc>
-      </w:tr>
-      <w:tr>
-        <w:tc>
-          <w:tcPr>
-            <w:tcW w:w="1048" w:type="dxa"/>
-          </w:tcPr>
-          <w:p>
-            <w:pPr>
-              <w:jc w:val="center"/>
-            </w:pPr>
-            <w:r>
-              <w:t>x</w:t>
+            <w:r>
+              <w:t>X</w:t>
             </w:r>
           </w:p>
         </w:tc>
@@ -14839,22 +15221,654 @@
       </w:tr>
     </w:tbl>
     <w:p>
+      <w:r>
+        <w:t>Deletes all variables except ones that are marked in the Code | Variables table as system variables.</w:t>
+      </w:r>
+    </w:p>
+    <w:p/>
+    <w:p>
+      <w:r>
+        <w:t>Variables named robot_* and grind_* are automatically marked as system variables.</w:t>
+      </w:r>
+      <w:r>
+        <w:t xml:space="preserve"> </w:t>
+      </w:r>
+      <w:r>
+        <w:fldChar w:fldCharType="begin"/>
+      </w:r>
+      <w:r>
+        <w:instrText xml:space="preserve"> XE "system variable"</w:instrText>
+      </w:r>
+      <w:r>
+        <w:fldChar w:fldCharType="end"/>
+      </w:r>
+    </w:p>
+    <w:p>
+      <w:r>
+        <w:t>You can also use</w:t>
+      </w:r>
+      <w:r>
+        <w:rPr>
+          <w:rStyle w:val="CodeChar"/>
+        </w:rPr>
+        <w:t xml:space="preserve"> </w:t>
+      </w:r>
+      <w:proofErr w:type="spellStart"/>
+      <w:r>
+        <w:rPr>
+          <w:rStyle w:val="CodeChar"/>
+        </w:rPr>
+        <w:t>le_write_sysvar</w:t>
+      </w:r>
+      <w:proofErr w:type="spellEnd"/>
+      <w:r>
+        <w:rPr>
+          <w:rStyle w:val="CodeChar"/>
+        </w:rPr>
+        <w:t>(name, value)</w:t>
+      </w:r>
+      <w:r>
+        <w:t xml:space="preserve"> from Java or Python, or </w:t>
+      </w:r>
+      <w:proofErr w:type="spellStart"/>
+      <w:r>
+        <w:rPr>
+          <w:rStyle w:val="CodeChar"/>
+        </w:rPr>
+        <w:t>le_system_variable</w:t>
+      </w:r>
+      <w:proofErr w:type="spellEnd"/>
+      <w:r>
+        <w:rPr>
+          <w:rStyle w:val="CodeChar"/>
+        </w:rPr>
+        <w:t xml:space="preserve">(name, </w:t>
+      </w:r>
+      <w:proofErr w:type="spellStart"/>
+      <w:r>
+        <w:rPr>
+          <w:rStyle w:val="CodeChar"/>
+        </w:rPr>
+        <w:t>True|False</w:t>
+      </w:r>
+      <w:proofErr w:type="spellEnd"/>
+      <w:r>
+        <w:rPr>
+          <w:rStyle w:val="CodeChar"/>
+        </w:rPr>
+        <w:t>)</w:t>
+      </w:r>
+      <w:r>
+        <w:t>, to set whether a variable is a system variable.</w:t>
+      </w:r>
+    </w:p>
+    <w:p>
       <w:pPr>
         <w:pStyle w:val="Heading4"/>
       </w:pPr>
-      <w:bookmarkStart w:id="85" w:name="_Toc119334767"/>
-      <w:r>
-        <w:t>i</w:t>
-      </w:r>
-      <w:r>
-        <w:t>mport</w:t>
-      </w:r>
-      <w:r>
-        <w:t>_variables</w:t>
-      </w:r>
+      <w:proofErr w:type="spellStart"/>
+      <w:r>
+        <w:t>le_import_variables</w:t>
+      </w:r>
+      <w:proofErr w:type="spellEnd"/>
       <w:r>
         <w:t>(filename)</w:t>
       </w:r>
+      <w:bookmarkEnd w:id="83"/>
+      <w:r>
+        <w:fldChar w:fldCharType="begin"/>
+      </w:r>
+      <w:r>
+        <w:instrText xml:space="preserve"> XE "LElib.variables:lemport_variables"</w:instrText>
+      </w:r>
+      <w:r>
+        <w:fldChar w:fldCharType="end"/>
+      </w:r>
+    </w:p>
+    <w:tbl>
+      <w:tblPr>
+        <w:tblStyle w:val="TableGrid"/>
+        <w:tblW w:w="3055" w:type="dxa"/>
+        <w:tblLook w:val="04A0" w:firstRow="1" w:lastRow="0" w:firstColumn="1" w:lastColumn="0" w:noHBand="0" w:noVBand="1"/>
+      </w:tblPr>
+      <w:tblGrid>
+        <w:gridCol w:w="1048"/>
+        <w:gridCol w:w="1017"/>
+        <w:gridCol w:w="990"/>
+      </w:tblGrid>
+      <w:tr>
+        <w:tc>
+          <w:tcPr>
+            <w:tcW w:w="1048" w:type="dxa"/>
+          </w:tcPr>
+          <w:p>
+            <w:pPr>
+              <w:jc w:val="center"/>
+            </w:pPr>
+            <w:r>
+              <w:t>LEScript</w:t>
+            </w:r>
+          </w:p>
+        </w:tc>
+        <w:tc>
+          <w:tcPr>
+            <w:tcW w:w="1017" w:type="dxa"/>
+          </w:tcPr>
+          <w:p>
+            <w:pPr>
+              <w:jc w:val="center"/>
+            </w:pPr>
+            <w:r>
+              <w:t>Java</w:t>
+            </w:r>
+          </w:p>
+        </w:tc>
+        <w:tc>
+          <w:tcPr>
+            <w:tcW w:w="990" w:type="dxa"/>
+          </w:tcPr>
+          <w:p>
+            <w:pPr>
+              <w:jc w:val="center"/>
+            </w:pPr>
+            <w:r>
+              <w:t>Python</w:t>
+            </w:r>
+          </w:p>
+        </w:tc>
+      </w:tr>
+      <w:tr>
+        <w:tc>
+          <w:tcPr>
+            <w:tcW w:w="1048" w:type="dxa"/>
+          </w:tcPr>
+          <w:p>
+            <w:pPr>
+              <w:jc w:val="center"/>
+            </w:pPr>
+            <w:r>
+              <w:t>X</w:t>
+            </w:r>
+          </w:p>
+        </w:tc>
+        <w:tc>
+          <w:tcPr>
+            <w:tcW w:w="1017" w:type="dxa"/>
+          </w:tcPr>
+          <w:p>
+            <w:pPr>
+              <w:jc w:val="center"/>
+            </w:pPr>
+          </w:p>
+        </w:tc>
+        <w:tc>
+          <w:tcPr>
+            <w:tcW w:w="990" w:type="dxa"/>
+          </w:tcPr>
+          <w:p>
+            <w:pPr>
+              <w:jc w:val="center"/>
+            </w:pPr>
+          </w:p>
+        </w:tc>
+      </w:tr>
+    </w:tbl>
+    <w:p>
+      <w:r>
+        <w:t xml:space="preserve">Read a file and process any lines that contain </w:t>
+      </w:r>
+      <w:proofErr w:type="spellStart"/>
+      <w:r>
+        <w:rPr>
+          <w:rStyle w:val="CodeChar"/>
+        </w:rPr>
+        <w:t>variable_name</w:t>
+      </w:r>
+      <w:proofErr w:type="spellEnd"/>
+      <w:r>
+        <w:rPr>
+          <w:rStyle w:val="CodeChar"/>
+        </w:rPr>
+        <w:t xml:space="preserve"> = value</w:t>
+      </w:r>
+      <w:r>
+        <w:t>.</w:t>
+      </w:r>
+    </w:p>
+    <w:p>
+      <w:pPr>
+        <w:pStyle w:val="Heading4"/>
+      </w:pPr>
+      <w:bookmarkStart w:id="84" w:name="_Toc119334769"/>
+      <w:proofErr w:type="spellStart"/>
+      <w:r>
+        <w:t>le_system_variable</w:t>
+      </w:r>
+      <w:proofErr w:type="spellEnd"/>
+      <w:r>
+        <w:t>(</w:t>
+      </w:r>
+      <w:proofErr w:type="spellStart"/>
+      <w:r>
+        <w:t>var_name</w:t>
+      </w:r>
+      <w:proofErr w:type="spellEnd"/>
+      <w:r>
+        <w:t xml:space="preserve">, </w:t>
+      </w:r>
+      <w:proofErr w:type="spellStart"/>
+      <w:r>
+        <w:t>True|False</w:t>
+      </w:r>
+      <w:proofErr w:type="spellEnd"/>
+      <w:r>
+        <w:t>)</w:t>
+      </w:r>
+      <w:r>
+        <w:fldChar w:fldCharType="begin"/>
+      </w:r>
+      <w:r>
+        <w:instrText xml:space="preserve"> XE "LElib.variables:lemport_variables"</w:instrText>
+      </w:r>
+      <w:r>
+        <w:fldChar w:fldCharType="end"/>
+      </w:r>
+    </w:p>
+    <w:tbl>
+      <w:tblPr>
+        <w:tblStyle w:val="TableGrid"/>
+        <w:tblW w:w="3055" w:type="dxa"/>
+        <w:tblLook w:val="04A0" w:firstRow="1" w:lastRow="0" w:firstColumn="1" w:lastColumn="0" w:noHBand="0" w:noVBand="1"/>
+      </w:tblPr>
+      <w:tblGrid>
+        <w:gridCol w:w="1048"/>
+        <w:gridCol w:w="1017"/>
+        <w:gridCol w:w="990"/>
+      </w:tblGrid>
+      <w:tr>
+        <w:tc>
+          <w:tcPr>
+            <w:tcW w:w="1048" w:type="dxa"/>
+          </w:tcPr>
+          <w:p>
+            <w:pPr>
+              <w:jc w:val="center"/>
+            </w:pPr>
+            <w:r>
+              <w:t>LEScript</w:t>
+            </w:r>
+          </w:p>
+        </w:tc>
+        <w:tc>
+          <w:tcPr>
+            <w:tcW w:w="1017" w:type="dxa"/>
+          </w:tcPr>
+          <w:p>
+            <w:pPr>
+              <w:jc w:val="center"/>
+            </w:pPr>
+            <w:r>
+              <w:t>Java</w:t>
+            </w:r>
+          </w:p>
+        </w:tc>
+        <w:tc>
+          <w:tcPr>
+            <w:tcW w:w="990" w:type="dxa"/>
+          </w:tcPr>
+          <w:p>
+            <w:pPr>
+              <w:jc w:val="center"/>
+            </w:pPr>
+            <w:r>
+              <w:t>Python</w:t>
+            </w:r>
+          </w:p>
+        </w:tc>
+      </w:tr>
+      <w:tr>
+        <w:tc>
+          <w:tcPr>
+            <w:tcW w:w="1048" w:type="dxa"/>
+          </w:tcPr>
+          <w:p>
+            <w:pPr>
+              <w:jc w:val="center"/>
+            </w:pPr>
+            <w:r>
+              <w:t>X</w:t>
+            </w:r>
+          </w:p>
+        </w:tc>
+        <w:tc>
+          <w:tcPr>
+            <w:tcW w:w="1017" w:type="dxa"/>
+          </w:tcPr>
+          <w:p>
+            <w:pPr>
+              <w:jc w:val="center"/>
+            </w:pPr>
+          </w:p>
+        </w:tc>
+        <w:tc>
+          <w:tcPr>
+            <w:tcW w:w="990" w:type="dxa"/>
+          </w:tcPr>
+          <w:p>
+            <w:pPr>
+              <w:jc w:val="center"/>
+            </w:pPr>
+          </w:p>
+        </w:tc>
+      </w:tr>
+    </w:tbl>
+    <w:p>
+      <w:r>
+        <w:t>Sets whether an existing variable is a system variable.</w:t>
+      </w:r>
+      <w:r>
+        <w:t xml:space="preserve"> </w:t>
+      </w:r>
+      <w:r>
+        <w:fldChar w:fldCharType="begin"/>
+      </w:r>
+      <w:r>
+        <w:instrText xml:space="preserve"> XE "system variable"</w:instrText>
+      </w:r>
+      <w:r>
+        <w:fldChar w:fldCharType="end"/>
+      </w:r>
+    </w:p>
+    <w:p>
+      <w:pPr>
+        <w:pStyle w:val="Heading4"/>
+      </w:pPr>
+      <w:r>
+        <w:t xml:space="preserve">LEScript </w:t>
+      </w:r>
+      <w:r>
+        <w:t>Assignment</w:t>
+      </w:r>
+      <w:bookmarkEnd w:id="84"/>
+      <w:r>
+        <w:fldChar w:fldCharType="begin"/>
+      </w:r>
+      <w:r>
+        <w:instrText xml:space="preserve"> XE "LElib.variables:LEScript Assignment"</w:instrText>
+      </w:r>
+      <w:r>
+        <w:fldChar w:fldCharType="end"/>
+      </w:r>
+    </w:p>
+    <w:p>
+      <w:r>
+        <w:t xml:space="preserve">LEScript supports updating variables using any of these basic operations. Variables can be inserted in any LEScript command using the syntax </w:t>
+      </w:r>
+      <w:r>
+        <w:rPr>
+          <w:rStyle w:val="CodeChar"/>
+        </w:rPr>
+        <w:t>{</w:t>
+      </w:r>
+      <w:proofErr w:type="spellStart"/>
+      <w:r>
+        <w:rPr>
+          <w:rStyle w:val="CodeChar"/>
+        </w:rPr>
+        <w:t>var_name</w:t>
+      </w:r>
+      <w:proofErr w:type="spellEnd"/>
+      <w:r>
+        <w:rPr>
+          <w:rStyle w:val="CodeChar"/>
+        </w:rPr>
+        <w:t>}</w:t>
+      </w:r>
+      <w:r>
+        <w:t>.</w:t>
+      </w:r>
+    </w:p>
+    <w:p>
+      <w:pPr>
+        <w:pStyle w:val="Code"/>
+      </w:pPr>
+      <w:proofErr w:type="spellStart"/>
+      <w:r>
+        <w:t>var_name</w:t>
+      </w:r>
+      <w:proofErr w:type="spellEnd"/>
+      <w:r>
+        <w:t xml:space="preserve"> = 12.3  </w:t>
+      </w:r>
+      <w:r>
+        <w:tab/>
+      </w:r>
+      <w:proofErr w:type="spellStart"/>
+      <w:r>
+        <w:t>var_name</w:t>
+      </w:r>
+      <w:proofErr w:type="spellEnd"/>
+      <w:r>
+        <w:t xml:space="preserve"> = {</w:t>
+      </w:r>
+      <w:proofErr w:type="spellStart"/>
+      <w:r>
+        <w:t>other_var_name</w:t>
+      </w:r>
+      <w:proofErr w:type="spellEnd"/>
+      <w:r>
+        <w:t>}</w:t>
+      </w:r>
+    </w:p>
+    <w:p>
+      <w:pPr>
+        <w:pStyle w:val="Code"/>
+      </w:pPr>
+      <w:proofErr w:type="spellStart"/>
+      <w:r>
+        <w:lastRenderedPageBreak/>
+        <w:t>var_name</w:t>
+      </w:r>
+      <w:proofErr w:type="spellEnd"/>
+      <w:r>
+        <w:t xml:space="preserve">++       </w:t>
+      </w:r>
+      <w:r>
+        <w:tab/>
+      </w:r>
+      <w:proofErr w:type="spellStart"/>
+      <w:r>
+        <w:t>var_name</w:t>
+      </w:r>
+      <w:proofErr w:type="spellEnd"/>
+      <w:r>
+        <w:t>--</w:t>
+      </w:r>
+    </w:p>
+    <w:p>
+      <w:pPr>
+        <w:pStyle w:val="Code"/>
+      </w:pPr>
+      <w:proofErr w:type="spellStart"/>
+      <w:r>
+        <w:t>var_name</w:t>
+      </w:r>
+      <w:proofErr w:type="spellEnd"/>
+      <w:r>
+        <w:t xml:space="preserve"> -= 17.5 </w:t>
+      </w:r>
+      <w:r>
+        <w:tab/>
+      </w:r>
+      <w:proofErr w:type="spellStart"/>
+      <w:r>
+        <w:t>var_name</w:t>
+      </w:r>
+      <w:proofErr w:type="spellEnd"/>
+      <w:r>
+        <w:t xml:space="preserve"> += 18</w:t>
+      </w:r>
+    </w:p>
+    <w:p>
+      <w:pPr>
+        <w:pStyle w:val="Heading3"/>
+        <w:rPr>
+          <w:lang w:val="en-US"/>
+        </w:rPr>
+      </w:pPr>
+      <w:r>
+        <w:rPr>
+          <w:lang w:val="en-US"/>
+        </w:rPr>
+        <w:t>Copying Variables Between LEonard and Java/Python</w:t>
+      </w:r>
+      <w:bookmarkEnd w:id="81"/>
+    </w:p>
+    <w:p>
+      <w:pPr>
+        <w:rPr>
+          <w:lang w:val="en-US"/>
+        </w:rPr>
+      </w:pPr>
+      <w:r>
+        <w:rPr>
+          <w:lang w:val="en-US"/>
+        </w:rPr>
+        <w:t>When a variable is written in LEScript or assigned a value in a LE</w:t>
+      </w:r>
+      <w:r>
+        <w:rPr>
+          <w:lang w:val="en-US"/>
+        </w:rPr>
+        <w:t>onardM</w:t>
+      </w:r>
+      <w:r>
+        <w:rPr>
+          <w:lang w:val="en-US"/>
+        </w:rPr>
+        <w:t>essage, it is written to the global variable list of all three languages.</w:t>
+      </w:r>
+    </w:p>
+    <w:p>
+      <w:pPr>
+        <w:rPr>
+          <w:lang w:val="en-US"/>
+        </w:rPr>
+      </w:pPr>
+    </w:p>
+    <w:p>
+      <w:pPr>
+        <w:rPr>
+          <w:lang w:val="en-US"/>
+        </w:rPr>
+      </w:pPr>
+      <w:r>
+        <w:rPr>
+          <w:lang w:val="en-US"/>
+        </w:rPr>
+        <w:t xml:space="preserve">Explicitly rereading a </w:t>
+      </w:r>
+      <w:r>
+        <w:rPr>
+          <w:lang w:val="en-US"/>
+        </w:rPr>
+        <w:t>variable or</w:t>
+      </w:r>
+      <w:r>
+        <w:rPr>
+          <w:lang w:val="en-US"/>
+        </w:rPr>
+        <w:t xml:space="preserve"> writing a variable back to LEScript either as a system variable or a standard variable is support for both Java and Python.</w:t>
+      </w:r>
+    </w:p>
+    <w:p>
+      <w:pPr>
+        <w:rPr>
+          <w:lang w:val="en-US"/>
+        </w:rPr>
+      </w:pPr>
+    </w:p>
+    <w:p>
+      <w:pPr>
+        <w:rPr>
+          <w:lang w:val="en-US"/>
+        </w:rPr>
+      </w:pPr>
+      <w:r>
+        <w:rPr>
+          <w:lang w:val="en-US"/>
+        </w:rPr>
+        <w:t xml:space="preserve">System variables </w:t>
+      </w:r>
+      <w:r>
+        <w:rPr>
+          <w:lang w:val="en-US"/>
+        </w:rPr>
+        <w:t xml:space="preserve">differ from normal variables in that they </w:t>
+      </w:r>
+      <w:r>
+        <w:rPr>
+          <w:lang w:val="en-US"/>
+        </w:rPr>
+        <w:t xml:space="preserve">are not erased by the </w:t>
+      </w:r>
+      <w:proofErr w:type="spellStart"/>
+      <w:r>
+        <w:rPr>
+          <w:rStyle w:val="CodeChar"/>
+        </w:rPr>
+        <w:t>le_clear_variables</w:t>
+      </w:r>
+      <w:proofErr w:type="spellEnd"/>
+      <w:r>
+        <w:rPr>
+          <w:rStyle w:val="CodeChar"/>
+        </w:rPr>
+        <w:t>()</w:t>
+      </w:r>
+      <w:r>
+        <w:rPr>
+          <w:lang w:val="en-US"/>
+        </w:rPr>
+        <w:t xml:space="preserve"> function. All variables are written to the data file </w:t>
+      </w:r>
+      <w:r>
+        <w:rPr>
+          <w:rStyle w:val="CodeChar"/>
+        </w:rPr>
+        <w:t>LEonardRoot\Config\Variables.xml</w:t>
+      </w:r>
+      <w:r>
+        <w:rPr>
+          <w:lang w:val="en-US"/>
+        </w:rPr>
+        <w:t xml:space="preserve"> when LEonard closes, and so are persistent.</w:t>
+      </w:r>
+    </w:p>
+    <w:p>
+      <w:pPr>
+        <w:pStyle w:val="Heading4"/>
+      </w:pPr>
+      <w:bookmarkStart w:id="85" w:name="_Toc119334763"/>
+      <w:r>
+        <w:t xml:space="preserve">string </w:t>
+      </w:r>
+      <w:proofErr w:type="spellStart"/>
+      <w:r>
+        <w:t>le_read_var</w:t>
+      </w:r>
+      <w:proofErr w:type="spellEnd"/>
+      <w:r>
+        <w:t>(</w:t>
+      </w:r>
+      <w:proofErr w:type="spellStart"/>
+      <w:r>
+        <w:t>var_name</w:t>
+      </w:r>
+      <w:proofErr w:type="spellEnd"/>
+      <w:r>
+        <w:t>)</w:t>
+      </w:r>
       <w:bookmarkEnd w:id="85"/>
       <w:r>
         <w:t xml:space="preserve"> </w:t>
@@ -14863,6 +15877,430 @@
         <w:fldChar w:fldCharType="begin"/>
       </w:r>
       <w:r>
+        <w:instrText xml:space="preserve"> XE "LElib.variables:le_read_var"</w:instrText>
+      </w:r>
+      <w:r>
+        <w:fldChar w:fldCharType="end"/>
+      </w:r>
+    </w:p>
+    <w:tbl>
+      <w:tblPr>
+        <w:tblStyle w:val="TableGrid"/>
+        <w:tblW w:w="3055" w:type="dxa"/>
+        <w:tblLook w:val="04A0" w:firstRow="1" w:lastRow="0" w:firstColumn="1" w:lastColumn="0" w:noHBand="0" w:noVBand="1"/>
+      </w:tblPr>
+      <w:tblGrid>
+        <w:gridCol w:w="1048"/>
+        <w:gridCol w:w="1017"/>
+        <w:gridCol w:w="990"/>
+      </w:tblGrid>
+      <w:tr>
+        <w:tc>
+          <w:tcPr>
+            <w:tcW w:w="1048" w:type="dxa"/>
+          </w:tcPr>
+          <w:p>
+            <w:pPr>
+              <w:jc w:val="center"/>
+            </w:pPr>
+            <w:r>
+              <w:t>LEScript</w:t>
+            </w:r>
+          </w:p>
+        </w:tc>
+        <w:tc>
+          <w:tcPr>
+            <w:tcW w:w="1017" w:type="dxa"/>
+          </w:tcPr>
+          <w:p>
+            <w:pPr>
+              <w:jc w:val="center"/>
+            </w:pPr>
+            <w:r>
+              <w:t>Java</w:t>
+            </w:r>
+          </w:p>
+        </w:tc>
+        <w:tc>
+          <w:tcPr>
+            <w:tcW w:w="990" w:type="dxa"/>
+          </w:tcPr>
+          <w:p>
+            <w:pPr>
+              <w:jc w:val="center"/>
+            </w:pPr>
+            <w:r>
+              <w:t>Python</w:t>
+            </w:r>
+          </w:p>
+        </w:tc>
+      </w:tr>
+      <w:tr>
+        <w:tc>
+          <w:tcPr>
+            <w:tcW w:w="1048" w:type="dxa"/>
+          </w:tcPr>
+          <w:p>
+            <w:pPr>
+              <w:jc w:val="center"/>
+            </w:pPr>
+          </w:p>
+        </w:tc>
+        <w:tc>
+          <w:tcPr>
+            <w:tcW w:w="1017" w:type="dxa"/>
+          </w:tcPr>
+          <w:p>
+            <w:pPr>
+              <w:jc w:val="center"/>
+            </w:pPr>
+            <w:r>
+              <w:t>X</w:t>
+            </w:r>
+          </w:p>
+        </w:tc>
+        <w:tc>
+          <w:tcPr>
+            <w:tcW w:w="990" w:type="dxa"/>
+          </w:tcPr>
+          <w:p>
+            <w:pPr>
+              <w:jc w:val="center"/>
+            </w:pPr>
+            <w:r>
+              <w:t>X</w:t>
+            </w:r>
+          </w:p>
+        </w:tc>
+      </w:tr>
+    </w:tbl>
+    <w:p>
+      <w:pPr>
+        <w:rPr>
+          <w:lang w:val="en-US"/>
+        </w:rPr>
+      </w:pPr>
+      <w:r>
+        <w:rPr>
+          <w:lang w:val="en-US"/>
+        </w:rPr>
+        <w:t>Copies a variable from L</w:t>
+      </w:r>
+      <w:r>
+        <w:rPr>
+          <w:lang w:val="en-US"/>
+        </w:rPr>
+        <w:t>E</w:t>
+      </w:r>
+      <w:r>
+        <w:rPr>
+          <w:lang w:val="en-US"/>
+        </w:rPr>
+        <w:t>onard t</w:t>
+      </w:r>
+      <w:r>
+        <w:rPr>
+          <w:lang w:val="en-US"/>
+        </w:rPr>
+        <w:t>o Java or Python. All LEonard variables are stored as strings!</w:t>
+      </w:r>
+    </w:p>
+    <w:p>
+      <w:pPr>
+        <w:pStyle w:val="Heading4"/>
+      </w:pPr>
+      <w:bookmarkStart w:id="86" w:name="_Toc119334764"/>
+      <w:proofErr w:type="spellStart"/>
+      <w:r>
+        <w:t>le_write_var</w:t>
+      </w:r>
+      <w:proofErr w:type="spellEnd"/>
+      <w:r>
+        <w:t xml:space="preserve">(string </w:t>
+      </w:r>
+      <w:proofErr w:type="spellStart"/>
+      <w:r>
+        <w:t>var_name</w:t>
+      </w:r>
+      <w:proofErr w:type="spellEnd"/>
+      <w:r>
+        <w:t>, string value)</w:t>
+      </w:r>
+      <w:bookmarkEnd w:id="86"/>
+      <w:r>
+        <w:t xml:space="preserve"> </w:t>
+      </w:r>
+      <w:r>
+        <w:fldChar w:fldCharType="begin"/>
+      </w:r>
+      <w:r>
+        <w:instrText xml:space="preserve"> XE "LElib.variables:le_write_var"</w:instrText>
+      </w:r>
+      <w:r>
+        <w:fldChar w:fldCharType="end"/>
+      </w:r>
+    </w:p>
+    <w:tbl>
+      <w:tblPr>
+        <w:tblStyle w:val="TableGrid"/>
+        <w:tblW w:w="3055" w:type="dxa"/>
+        <w:tblLook w:val="04A0" w:firstRow="1" w:lastRow="0" w:firstColumn="1" w:lastColumn="0" w:noHBand="0" w:noVBand="1"/>
+      </w:tblPr>
+      <w:tblGrid>
+        <w:gridCol w:w="1048"/>
+        <w:gridCol w:w="1017"/>
+        <w:gridCol w:w="990"/>
+      </w:tblGrid>
+      <w:tr>
+        <w:tc>
+          <w:tcPr>
+            <w:tcW w:w="1048" w:type="dxa"/>
+          </w:tcPr>
+          <w:p>
+            <w:pPr>
+              <w:jc w:val="center"/>
+            </w:pPr>
+            <w:r>
+              <w:t>LEScript</w:t>
+            </w:r>
+          </w:p>
+        </w:tc>
+        <w:tc>
+          <w:tcPr>
+            <w:tcW w:w="1017" w:type="dxa"/>
+          </w:tcPr>
+          <w:p>
+            <w:pPr>
+              <w:jc w:val="center"/>
+            </w:pPr>
+            <w:r>
+              <w:t>Java</w:t>
+            </w:r>
+          </w:p>
+        </w:tc>
+        <w:tc>
+          <w:tcPr>
+            <w:tcW w:w="990" w:type="dxa"/>
+          </w:tcPr>
+          <w:p>
+            <w:pPr>
+              <w:jc w:val="center"/>
+            </w:pPr>
+            <w:r>
+              <w:t>Python</w:t>
+            </w:r>
+          </w:p>
+        </w:tc>
+      </w:tr>
+      <w:tr>
+        <w:tc>
+          <w:tcPr>
+            <w:tcW w:w="1048" w:type="dxa"/>
+          </w:tcPr>
+          <w:p>
+            <w:pPr>
+              <w:jc w:val="center"/>
+            </w:pPr>
+          </w:p>
+        </w:tc>
+        <w:tc>
+          <w:tcPr>
+            <w:tcW w:w="1017" w:type="dxa"/>
+          </w:tcPr>
+          <w:p>
+            <w:pPr>
+              <w:jc w:val="center"/>
+            </w:pPr>
+            <w:r>
+              <w:t>X</w:t>
+            </w:r>
+          </w:p>
+        </w:tc>
+        <w:tc>
+          <w:tcPr>
+            <w:tcW w:w="990" w:type="dxa"/>
+          </w:tcPr>
+          <w:p>
+            <w:pPr>
+              <w:jc w:val="center"/>
+            </w:pPr>
+            <w:r>
+              <w:t>X</w:t>
+            </w:r>
+          </w:p>
+        </w:tc>
+      </w:tr>
+    </w:tbl>
+    <w:p>
+      <w:pPr>
+        <w:rPr>
+          <w:lang w:val="en-US"/>
+        </w:rPr>
+      </w:pPr>
+      <w:r>
+        <w:rPr>
+          <w:lang w:val="en-US"/>
+        </w:rPr>
+        <w:t xml:space="preserve">Copies a variable from </w:t>
+      </w:r>
+      <w:r>
+        <w:rPr>
+          <w:lang w:val="en-US"/>
+        </w:rPr>
+        <w:t>Java or Python to LEonard. All LEonard variables are strings.</w:t>
+      </w:r>
+    </w:p>
+    <w:p>
+      <w:pPr>
+        <w:pStyle w:val="Heading4"/>
+      </w:pPr>
+      <w:bookmarkStart w:id="87" w:name="_Toc119334765"/>
+      <w:proofErr w:type="spellStart"/>
+      <w:r>
+        <w:t>le_write_sysvar</w:t>
+      </w:r>
+      <w:proofErr w:type="spellEnd"/>
+      <w:r>
+        <w:t xml:space="preserve">(string </w:t>
+      </w:r>
+      <w:proofErr w:type="spellStart"/>
+      <w:r>
+        <w:t>var_name</w:t>
+      </w:r>
+      <w:proofErr w:type="spellEnd"/>
+      <w:r>
+        <w:t>, string value)</w:t>
+      </w:r>
+      <w:bookmarkEnd w:id="87"/>
+      <w:r>
+        <w:t xml:space="preserve"> </w:t>
+      </w:r>
+      <w:r>
+        <w:fldChar w:fldCharType="begin"/>
+      </w:r>
+      <w:r>
+        <w:instrText xml:space="preserve"> XE "LElib.variables:le_write_sysvar"</w:instrText>
+      </w:r>
+      <w:r>
+        <w:fldChar w:fldCharType="end"/>
+      </w:r>
+    </w:p>
+    <w:tbl>
+      <w:tblPr>
+        <w:tblStyle w:val="TableGrid"/>
+        <w:tblW w:w="3055" w:type="dxa"/>
+        <w:tblLook w:val="04A0" w:firstRow="1" w:lastRow="0" w:firstColumn="1" w:lastColumn="0" w:noHBand="0" w:noVBand="1"/>
+      </w:tblPr>
+      <w:tblGrid>
+        <w:gridCol w:w="1048"/>
+        <w:gridCol w:w="1017"/>
+        <w:gridCol w:w="990"/>
+      </w:tblGrid>
+      <w:tr>
+        <w:tc>
+          <w:tcPr>
+            <w:tcW w:w="1048" w:type="dxa"/>
+          </w:tcPr>
+          <w:p>
+            <w:pPr>
+              <w:jc w:val="center"/>
+            </w:pPr>
+            <w:r>
+              <w:t>LEScript</w:t>
+            </w:r>
+          </w:p>
+        </w:tc>
+        <w:tc>
+          <w:tcPr>
+            <w:tcW w:w="1017" w:type="dxa"/>
+          </w:tcPr>
+          <w:p>
+            <w:pPr>
+              <w:jc w:val="center"/>
+            </w:pPr>
+            <w:r>
+              <w:t>Java</w:t>
+            </w:r>
+          </w:p>
+        </w:tc>
+        <w:tc>
+          <w:tcPr>
+            <w:tcW w:w="990" w:type="dxa"/>
+          </w:tcPr>
+          <w:p>
+            <w:pPr>
+              <w:jc w:val="center"/>
+            </w:pPr>
+            <w:r>
+              <w:t>Python</w:t>
+            </w:r>
+          </w:p>
+        </w:tc>
+      </w:tr>
+      <w:tr>
+        <w:tc>
+          <w:tcPr>
+            <w:tcW w:w="1048" w:type="dxa"/>
+          </w:tcPr>
+          <w:p>
+            <w:pPr>
+              <w:jc w:val="center"/>
+            </w:pPr>
+          </w:p>
+        </w:tc>
+        <w:tc>
+          <w:tcPr>
+            <w:tcW w:w="1017" w:type="dxa"/>
+          </w:tcPr>
+          <w:p>
+            <w:pPr>
+              <w:jc w:val="center"/>
+            </w:pPr>
+            <w:r>
+              <w:t>X</w:t>
+            </w:r>
+          </w:p>
+        </w:tc>
+        <w:tc>
+          <w:tcPr>
+            <w:tcW w:w="990" w:type="dxa"/>
+          </w:tcPr>
+          <w:p>
+            <w:pPr>
+              <w:jc w:val="center"/>
+            </w:pPr>
+            <w:r>
+              <w:t>X</w:t>
+            </w:r>
+          </w:p>
+        </w:tc>
+      </w:tr>
+    </w:tbl>
+    <w:p>
+      <w:pPr>
+        <w:rPr>
+          <w:lang w:val="en-US"/>
+        </w:rPr>
+      </w:pPr>
+      <w:r>
+        <w:rPr>
+          <w:lang w:val="en-US"/>
+        </w:rPr>
+        <w:t xml:space="preserve">Copies a variable from </w:t>
+      </w:r>
+      <w:r>
+        <w:rPr>
+          <w:lang w:val="en-US"/>
+        </w:rPr>
+        <w:t>Java or Python to LEonard and marks it as a system variable. All LEonard variables are strings.</w:t>
+      </w:r>
+      <w:r>
+        <w:fldChar w:fldCharType="begin"/>
+      </w:r>
+      <w:r>
+        <w:rPr>
+          <w:lang w:val="en-US"/>
+        </w:rPr>
         <w:instrText xml:space="preserve"> XE "LElib.variables:import_variables"</w:instrText>
       </w:r>
       <w:r>
@@ -14870,184 +16308,42 @@
       </w:r>
     </w:p>
     <w:p>
-      <w:r>
-        <w:t xml:space="preserve">Read a file and process any lines that contain </w:t>
-      </w:r>
-      <w:r>
-        <w:rPr>
-          <w:rStyle w:val="CodeChar"/>
-        </w:rPr>
-        <w:t>variable_name = value</w:t>
-      </w:r>
-      <w:r>
-        <w:t>.</w:t>
-      </w:r>
+      <w:pPr>
+        <w:pStyle w:val="Heading3"/>
+        <w:rPr>
+          <w:lang w:val="en-US"/>
+        </w:rPr>
+      </w:pPr>
+      <w:bookmarkStart w:id="88" w:name="_Toc119334770"/>
+      <w:proofErr w:type="spellStart"/>
+      <w:r>
+        <w:rPr>
+          <w:lang w:val="en-US"/>
+        </w:rPr>
+        <w:t>LElib.console</w:t>
+      </w:r>
+      <w:proofErr w:type="spellEnd"/>
+      <w:r>
+        <w:rPr>
+          <w:lang w:val="en-US"/>
+        </w:rPr>
+        <w:t>: Console</w:t>
+      </w:r>
+      <w:bookmarkEnd w:id="79"/>
+      <w:r>
+        <w:rPr>
+          <w:lang w:val="en-US"/>
+        </w:rPr>
+        <w:t xml:space="preserve"> Control Functions</w:t>
+      </w:r>
+      <w:bookmarkEnd w:id="88"/>
     </w:p>
     <w:p>
       <w:pPr>
         <w:pStyle w:val="Heading4"/>
       </w:pPr>
-      <w:bookmarkStart w:id="86" w:name="_Toc119334768"/>
-      <w:r>
-        <w:t>clear()</w:t>
-      </w:r>
-      <w:bookmarkEnd w:id="86"/>
-      <w:r>
-        <w:fldChar w:fldCharType="begin"/>
-      </w:r>
-      <w:r>
-        <w:instrText xml:space="preserve"> XE "LElib.variables:clear"</w:instrText>
-      </w:r>
-      <w:r>
-        <w:fldChar w:fldCharType="end"/>
-      </w:r>
-    </w:p>
-    <w:p>
-      <w:r>
-        <w:t>Delete</w:t>
-      </w:r>
-      <w:r>
-        <w:t>s</w:t>
-      </w:r>
-      <w:r>
-        <w:t xml:space="preserve"> all variables except ones that are marked in the Variables Table as system variables. (Variables named robot_* and grind_* are automatically </w:t>
-      </w:r>
-      <w:r>
-        <w:t xml:space="preserve">marked as </w:t>
-      </w:r>
-      <w:r>
-        <w:t>system variables</w:t>
-      </w:r>
-      <w:r>
-        <w:t xml:space="preserve">, otherwise you can use </w:t>
-      </w:r>
-      <w:r>
-        <w:rPr>
-          <w:rStyle w:val="CodeChar"/>
-        </w:rPr>
-        <w:t>le_write_sysvar(name, value)</w:t>
-      </w:r>
-      <w:r>
-        <w:t xml:space="preserve"> from Java or Python to create them.</w:t>
-      </w:r>
-    </w:p>
-    <w:p>
-      <w:pPr>
-        <w:pStyle w:val="Heading4"/>
-      </w:pPr>
-      <w:bookmarkStart w:id="87" w:name="_Toc119334769"/>
-      <w:r>
-        <w:t xml:space="preserve">LEScript </w:t>
-      </w:r>
-      <w:r>
-        <w:t>Assignment</w:t>
-      </w:r>
-      <w:bookmarkEnd w:id="87"/>
-      <w:r>
-        <w:fldChar w:fldCharType="begin"/>
-      </w:r>
-      <w:r>
-        <w:instrText xml:space="preserve"> XE "LElib.variables:LEScript Assignment"</w:instrText>
-      </w:r>
-      <w:r>
-        <w:fldChar w:fldCharType="end"/>
-      </w:r>
-    </w:p>
-    <w:p>
-      <w:r>
-        <w:t>LEScript supports u</w:t>
-      </w:r>
-      <w:r>
-        <w:t>pdat</w:t>
-      </w:r>
-      <w:r>
-        <w:t>ing</w:t>
-      </w:r>
-      <w:r>
-        <w:t xml:space="preserve"> variables using any of these basic operations. Variables can be inserted in any </w:t>
-      </w:r>
-      <w:r>
-        <w:t xml:space="preserve">LEScript </w:t>
-      </w:r>
-      <w:r>
-        <w:t xml:space="preserve">command using the syntax </w:t>
-      </w:r>
-      <w:r>
-        <w:rPr>
-          <w:rStyle w:val="CodeChar"/>
-        </w:rPr>
-        <w:t>{var_name}</w:t>
-      </w:r>
-      <w:r>
-        <w:t>.</w:t>
-      </w:r>
-    </w:p>
-    <w:p>
-      <w:pPr>
-        <w:pStyle w:val="Code"/>
-      </w:pPr>
-      <w:r>
-        <w:t xml:space="preserve">var_name = 12.3  </w:t>
-      </w:r>
-      <w:r>
-        <w:tab/>
-        <w:t>var_name = {other_var_name}</w:t>
-      </w:r>
-    </w:p>
-    <w:p>
-      <w:pPr>
-        <w:pStyle w:val="Code"/>
-      </w:pPr>
-      <w:r>
-        <w:t xml:space="preserve">var_name++       </w:t>
-      </w:r>
-      <w:r>
-        <w:tab/>
-        <w:t>var_name--</w:t>
-      </w:r>
-    </w:p>
-    <w:p>
-      <w:pPr>
-        <w:pStyle w:val="Code"/>
-      </w:pPr>
-      <w:r>
-        <w:t xml:space="preserve">var_name -= 17.5 </w:t>
-      </w:r>
-      <w:r>
-        <w:tab/>
-        <w:t>var_name += 18</w:t>
-      </w:r>
-    </w:p>
-    <w:p/>
-    <w:p>
-      <w:pPr>
-        <w:pStyle w:val="Heading3"/>
-        <w:rPr>
-          <w:lang w:val="en-US"/>
-        </w:rPr>
-      </w:pPr>
-      <w:bookmarkStart w:id="88" w:name="_Toc119334770"/>
-      <w:r>
-        <w:rPr>
-          <w:lang w:val="en-US"/>
-        </w:rPr>
-        <w:lastRenderedPageBreak/>
-        <w:t>LElib.console: Console</w:t>
-      </w:r>
-      <w:bookmarkEnd w:id="79"/>
-      <w:r>
-        <w:rPr>
-          <w:lang w:val="en-US"/>
-        </w:rPr>
-        <w:t xml:space="preserve"> Control Functions</w:t>
-      </w:r>
-      <w:bookmarkEnd w:id="88"/>
-    </w:p>
-    <w:p>
-      <w:pPr>
-        <w:pStyle w:val="Heading4"/>
-      </w:pPr>
       <w:bookmarkStart w:id="89" w:name="_Toc119334771"/>
+      <w:proofErr w:type="spellStart"/>
       <w:r>
         <w:t>l</w:t>
       </w:r>
@@ -15058,7 +16354,11 @@
         <w:t>_p</w:t>
       </w:r>
       <w:r>
-        <w:t>rint(string message)</w:t>
+        <w:t>rint</w:t>
+      </w:r>
+      <w:proofErr w:type="spellEnd"/>
+      <w:r>
+        <w:t>(string message)</w:t>
       </w:r>
       <w:bookmarkEnd w:id="89"/>
       <w:r>
@@ -15190,7 +16490,9 @@
         <w:pStyle w:val="Heading4"/>
       </w:pPr>
       <w:bookmarkStart w:id="90" w:name="_Toc119334772"/>
-      <w:r>
+      <w:proofErr w:type="spellStart"/>
+      <w:r>
+        <w:lastRenderedPageBreak/>
         <w:t>l</w:t>
       </w:r>
       <w:r>
@@ -15208,6 +16510,7 @@
       <w:r>
         <w:t>onsole</w:t>
       </w:r>
+      <w:proofErr w:type="spellEnd"/>
       <w:r>
         <w:t>(</w:t>
       </w:r>
@@ -15251,7 +16554,15 @@
     </w:p>
     <w:p>
       <w:r>
-        <w:t>Hides or shows the Console Window. The console is always open and accumulating any lePrint messages from any language.</w:t>
+        <w:t xml:space="preserve">Hides or shows the Console Window. The console is always open and accumulating any </w:t>
+      </w:r>
+      <w:proofErr w:type="spellStart"/>
+      <w:r>
+        <w:t>lePrint</w:t>
+      </w:r>
+      <w:proofErr w:type="spellEnd"/>
+      <w:r>
+        <w:t xml:space="preserve"> messages from any language.</w:t>
       </w:r>
     </w:p>
     <w:p>
@@ -15259,6 +16570,7 @@
         <w:pStyle w:val="Heading4"/>
       </w:pPr>
       <w:bookmarkStart w:id="91" w:name="_Toc119334773"/>
+      <w:proofErr w:type="spellStart"/>
       <w:r>
         <w:t>l</w:t>
       </w:r>
@@ -15275,7 +16587,11 @@
         <w:t>_c</w:t>
       </w:r>
       <w:r>
-        <w:t>onsole()</w:t>
+        <w:t>onsole</w:t>
+      </w:r>
+      <w:proofErr w:type="spellEnd"/>
+      <w:r>
+        <w:t>()</w:t>
       </w:r>
       <w:bookmarkEnd w:id="91"/>
       <w:r>
@@ -15316,6 +16632,7 @@
         <w:pStyle w:val="Heading4"/>
       </w:pPr>
       <w:bookmarkStart w:id="92" w:name="_Toc119334774"/>
+      <w:proofErr w:type="spellStart"/>
       <w:r>
         <w:t>l</w:t>
       </w:r>
@@ -15326,7 +16643,11 @@
         <w:t>_p</w:t>
       </w:r>
       <w:r>
-        <w:t>rompt(string message)</w:t>
+        <w:t>rompt</w:t>
+      </w:r>
+      <w:proofErr w:type="spellEnd"/>
+      <w:r>
+        <w:t>(string message)</w:t>
       </w:r>
       <w:bookmarkEnd w:id="92"/>
       <w:r>
@@ -15380,6 +16701,7 @@
         <w:pStyle w:val="Heading4"/>
       </w:pPr>
       <w:bookmarkStart w:id="94" w:name="_Toc119334776"/>
+      <w:proofErr w:type="spellStart"/>
       <w:r>
         <w:t>l</w:t>
       </w:r>
@@ -15396,7 +16718,11 @@
         <w:t>_i</w:t>
       </w:r>
       <w:r>
-        <w:t>nfo(string message)</w:t>
+        <w:t>nfo</w:t>
+      </w:r>
+      <w:proofErr w:type="spellEnd"/>
+      <w:r>
+        <w:t>(string message)</w:t>
       </w:r>
       <w:bookmarkEnd w:id="94"/>
       <w:r>
@@ -15447,6 +16773,7 @@
         <w:pStyle w:val="Heading4"/>
       </w:pPr>
       <w:bookmarkStart w:id="95" w:name="_Toc119334777"/>
+      <w:proofErr w:type="spellStart"/>
       <w:r>
         <w:t>l</w:t>
       </w:r>
@@ -15463,7 +16790,11 @@
         <w:t>_e</w:t>
       </w:r>
       <w:r>
-        <w:t>rror(string message)</w:t>
+        <w:t>rror</w:t>
+      </w:r>
+      <w:proofErr w:type="spellEnd"/>
+      <w:r>
+        <w:t>(string message)</w:t>
       </w:r>
       <w:bookmarkEnd w:id="95"/>
       <w:r>
@@ -15516,6 +16847,7 @@
       </w:pPr>
       <w:bookmarkStart w:id="96" w:name="_Toc118731293"/>
       <w:bookmarkStart w:id="97" w:name="_Toc119334778"/>
+      <w:proofErr w:type="spellStart"/>
       <w:r>
         <w:t>L</w:t>
       </w:r>
@@ -15523,7 +16855,11 @@
         <w:t>E</w:t>
       </w:r>
       <w:r>
-        <w:t xml:space="preserve">lib.flow: </w:t>
+        <w:t>lib.flow</w:t>
+      </w:r>
+      <w:proofErr w:type="spellEnd"/>
+      <w:r>
+        <w:t xml:space="preserve">: </w:t>
       </w:r>
       <w:r>
         <w:t>Flow Control</w:t>
@@ -15548,7 +16884,6 @@
     <w:p/>
     <w:p>
       <w:r>
-        <w:lastRenderedPageBreak/>
         <w:t>Java and Python functions created in text files operate the way Java and Python always do!</w:t>
       </w:r>
     </w:p>
@@ -15630,6 +16965,7 @@
     <w:p/>
     <w:p>
       <w:r>
+        <w:lastRenderedPageBreak/>
         <w:t>Java and Python comments are defined as in the respective languages. Python statements ignore characters after “#” on any line and Java statements ignore any characters after “;” on any line.</w:t>
       </w:r>
     </w:p>
@@ -15638,6 +16974,7 @@
         <w:pStyle w:val="Heading4"/>
       </w:pPr>
       <w:bookmarkStart w:id="99" w:name="_Toc119334780"/>
+      <w:proofErr w:type="spellStart"/>
       <w:r>
         <w:t>l</w:t>
       </w:r>
@@ -15648,7 +16985,11 @@
         <w:t>_n</w:t>
       </w:r>
       <w:r>
-        <w:t>ame:</w:t>
+        <w:t>ame</w:t>
+      </w:r>
+      <w:proofErr w:type="spellEnd"/>
+      <w:r>
+        <w:t>:</w:t>
       </w:r>
       <w:bookmarkEnd w:id="99"/>
       <w:r>
@@ -15728,24 +17069,35 @@
       <w:r>
         <w:t xml:space="preserve">, </w:t>
       </w:r>
+      <w:proofErr w:type="spellStart"/>
       <w:r>
         <w:rPr>
           <w:rStyle w:val="CodeChar"/>
         </w:rPr>
         <w:t>jumpif</w:t>
       </w:r>
+      <w:proofErr w:type="spellEnd"/>
       <w:r>
         <w:rPr>
           <w:rStyle w:val="CodeChar"/>
         </w:rPr>
-        <w:t>, call, and callif</w:t>
-      </w:r>
+        <w:t xml:space="preserve">, call, and </w:t>
+      </w:r>
+      <w:proofErr w:type="spellStart"/>
+      <w:r>
+        <w:rPr>
+          <w:rStyle w:val="CodeChar"/>
+        </w:rPr>
+        <w:t>callif</w:t>
+      </w:r>
+      <w:proofErr w:type="spellEnd"/>
       <w:r>
         <w:t xml:space="preserve"> statements</w:t>
       </w:r>
       <w:r>
         <w:t xml:space="preserve">. LEScript provides the </w:t>
       </w:r>
+      <w:proofErr w:type="spellStart"/>
       <w:r>
         <w:t>j</w:t>
       </w:r>
@@ -15753,7 +17105,28 @@
         <w:rPr>
           <w:rStyle w:val="CodeChar"/>
         </w:rPr>
-        <w:t>ump_gt_zero(variable, labelName)</w:t>
+        <w:t>ump_gt_zero</w:t>
+      </w:r>
+      <w:proofErr w:type="spellEnd"/>
+      <w:r>
+        <w:rPr>
+          <w:rStyle w:val="CodeChar"/>
+        </w:rPr>
+        <w:t xml:space="preserve">(variable, </w:t>
+      </w:r>
+      <w:proofErr w:type="spellStart"/>
+      <w:r>
+        <w:rPr>
+          <w:rStyle w:val="CodeChar"/>
+        </w:rPr>
+        <w:t>labelName</w:t>
+      </w:r>
+      <w:proofErr w:type="spellEnd"/>
+      <w:r>
+        <w:rPr>
+          <w:rStyle w:val="CodeChar"/>
+        </w:rPr>
+        <w:t>)</w:t>
       </w:r>
       <w:r>
         <w:t xml:space="preserve"> function since it does not </w:t>
@@ -15774,7 +17147,15 @@
       </w:pPr>
       <w:bookmarkStart w:id="100" w:name="_Toc119334781"/>
       <w:r>
-        <w:t>jump(string labelName)</w:t>
+        <w:t xml:space="preserve">jump(string </w:t>
+      </w:r>
+      <w:proofErr w:type="spellStart"/>
+      <w:r>
+        <w:t>labelName</w:t>
+      </w:r>
+      <w:proofErr w:type="spellEnd"/>
+      <w:r>
+        <w:t>)</w:t>
       </w:r>
       <w:bookmarkEnd w:id="100"/>
       <w:r>
@@ -15802,11 +17183,19 @@
       <w:r>
         <w:t xml:space="preserve">Causes execution to pass to the line containing </w:t>
       </w:r>
+      <w:proofErr w:type="spellStart"/>
       <w:r>
         <w:rPr>
           <w:rStyle w:val="CodeChar"/>
         </w:rPr>
-        <w:t>labelName:</w:t>
+        <w:t>labelName</w:t>
+      </w:r>
+      <w:proofErr w:type="spellEnd"/>
+      <w:r>
+        <w:rPr>
+          <w:rStyle w:val="CodeChar"/>
+        </w:rPr>
+        <w:t>:</w:t>
       </w:r>
     </w:p>
     <w:p>
@@ -15814,8 +17203,21 @@
         <w:pStyle w:val="Heading4"/>
       </w:pPr>
       <w:bookmarkStart w:id="101" w:name="_Toc119334782"/>
-      <w:r>
-        <w:t>jumpif(bool condition, string labelName)</w:t>
+      <w:proofErr w:type="spellStart"/>
+      <w:r>
+        <w:t>jumpif</w:t>
+      </w:r>
+      <w:proofErr w:type="spellEnd"/>
+      <w:r>
+        <w:t xml:space="preserve">(bool condition, string </w:t>
+      </w:r>
+      <w:proofErr w:type="spellStart"/>
+      <w:r>
+        <w:t>labelName</w:t>
+      </w:r>
+      <w:proofErr w:type="spellEnd"/>
+      <w:r>
+        <w:t>)</w:t>
       </w:r>
       <w:bookmarkEnd w:id="101"/>
       <w:r>
@@ -15841,12 +17243,14 @@
       <w:r>
         <w:t xml:space="preserve">Performs a jump to the line containing </w:t>
       </w:r>
+      <w:proofErr w:type="spellStart"/>
       <w:r>
         <w:rPr>
           <w:rStyle w:val="CodeChar"/>
         </w:rPr>
         <w:t>labelName</w:t>
       </w:r>
+      <w:proofErr w:type="spellEnd"/>
       <w:r>
         <w:t>: if condition is true.</w:t>
       </w:r>
@@ -15860,7 +17264,15 @@
         <w:t>call</w:t>
       </w:r>
       <w:r>
-        <w:t>(string labelName)</w:t>
+        <w:t xml:space="preserve">(string </w:t>
+      </w:r>
+      <w:proofErr w:type="spellStart"/>
+      <w:r>
+        <w:t>labelName</w:t>
+      </w:r>
+      <w:proofErr w:type="spellEnd"/>
+      <w:r>
+        <w:t>)</w:t>
       </w:r>
       <w:bookmarkEnd w:id="102"/>
       <w:r>
@@ -15886,16 +17298,24 @@
       <w:r>
         <w:t xml:space="preserve">Causes execution to pass to the line containing </w:t>
       </w:r>
+      <w:proofErr w:type="spellStart"/>
       <w:r>
         <w:rPr>
           <w:rStyle w:val="CodeChar"/>
         </w:rPr>
-        <w:t>labelName:</w:t>
-      </w:r>
+        <w:t>labelName</w:t>
+      </w:r>
+      <w:proofErr w:type="spellEnd"/>
       <w:r>
         <w:rPr>
           <w:rStyle w:val="CodeChar"/>
         </w:rPr>
+        <w:t>:</w:t>
+      </w:r>
+      <w:r>
+        <w:rPr>
+          <w:rStyle w:val="CodeChar"/>
+        </w:rPr>
         <w:t xml:space="preserve"> </w:t>
       </w:r>
       <w:r>
@@ -15925,11 +17345,24 @@
         <w:pStyle w:val="Heading4"/>
       </w:pPr>
       <w:bookmarkStart w:id="103" w:name="_Toc119334784"/>
+      <w:proofErr w:type="spellStart"/>
       <w:r>
         <w:t>call</w:t>
       </w:r>
       <w:r>
-        <w:t>if(bool condition, string labelName)</w:t>
+        <w:t>if</w:t>
+      </w:r>
+      <w:proofErr w:type="spellEnd"/>
+      <w:r>
+        <w:t xml:space="preserve">(bool condition, string </w:t>
+      </w:r>
+      <w:proofErr w:type="spellStart"/>
+      <w:r>
+        <w:t>labelName</w:t>
+      </w:r>
+      <w:proofErr w:type="spellEnd"/>
+      <w:r>
+        <w:t>)</w:t>
       </w:r>
       <w:bookmarkEnd w:id="103"/>
       <w:r>
@@ -15953,7 +17386,15 @@
     </w:p>
     <w:p>
       <w:r>
-        <w:t>Performs a jump to the line containing labelName: if condition is true.</w:t>
+        <w:t xml:space="preserve">Performs a jump to the line containing </w:t>
+      </w:r>
+      <w:proofErr w:type="spellStart"/>
+      <w:r>
+        <w:t>labelName</w:t>
+      </w:r>
+      <w:proofErr w:type="spellEnd"/>
+      <w:r>
+        <w:t>: if condition is true.</w:t>
       </w:r>
     </w:p>
     <w:p>
@@ -16003,11 +17444,19 @@
       <w:r>
         <w:t xml:space="preserve"> or </w:t>
       </w:r>
+      <w:proofErr w:type="spellStart"/>
       <w:r>
         <w:rPr>
           <w:rStyle w:val="CodeChar"/>
         </w:rPr>
-        <w:t>callif(…)</w:t>
+        <w:t>callif</w:t>
+      </w:r>
+      <w:proofErr w:type="spellEnd"/>
+      <w:r>
+        <w:rPr>
+          <w:rStyle w:val="CodeChar"/>
+        </w:rPr>
+        <w:t>(…)</w:t>
       </w:r>
       <w:r>
         <w:t xml:space="preserve"> to </w:t>
@@ -16024,30 +17473,45 @@
         </w:rPr>
       </w:pPr>
       <w:bookmarkStart w:id="105" w:name="_Toc119334786"/>
+      <w:proofErr w:type="spellStart"/>
       <w:r>
         <w:rPr>
           <w:lang w:val="en-US"/>
         </w:rPr>
-        <w:lastRenderedPageBreak/>
         <w:t>j</w:t>
       </w:r>
       <w:r>
         <w:rPr>
           <w:lang w:val="en-US"/>
         </w:rPr>
-        <w:t>ump_gt_zero(</w:t>
-      </w:r>
+        <w:t>ump_gt_zero</w:t>
+      </w:r>
+      <w:proofErr w:type="spellEnd"/>
       <w:r>
         <w:rPr>
           <w:lang w:val="en-US"/>
         </w:rPr>
+        <w:t>(</w:t>
+      </w:r>
+      <w:r>
+        <w:rPr>
+          <w:lang w:val="en-US"/>
+        </w:rPr>
         <w:t xml:space="preserve">string </w:t>
       </w:r>
+      <w:proofErr w:type="spellStart"/>
       <w:r>
         <w:rPr>
           <w:lang w:val="en-US"/>
         </w:rPr>
-        <w:t>varName, string label)</w:t>
+        <w:t>varName</w:t>
+      </w:r>
+      <w:proofErr w:type="spellEnd"/>
+      <w:r>
+        <w:rPr>
+          <w:lang w:val="en-US"/>
+        </w:rPr>
+        <w:t>, string label)</w:t>
       </w:r>
       <w:bookmarkEnd w:id="105"/>
       <w:r>
@@ -16099,11 +17563,47 @@
         </w:rPr>
         <w:t xml:space="preserve">Equivalent to </w:t>
       </w:r>
+      <w:proofErr w:type="spellStart"/>
       <w:r>
         <w:rPr>
           <w:rStyle w:val="CodeChar"/>
         </w:rPr>
-        <w:t>jumpif(varName &gt; 0, labelName)</w:t>
+        <w:t>jumpif</w:t>
+      </w:r>
+      <w:proofErr w:type="spellEnd"/>
+      <w:r>
+        <w:rPr>
+          <w:rStyle w:val="CodeChar"/>
+        </w:rPr>
+        <w:t>(</w:t>
+      </w:r>
+      <w:proofErr w:type="spellStart"/>
+      <w:r>
+        <w:rPr>
+          <w:rStyle w:val="CodeChar"/>
+        </w:rPr>
+        <w:t>varName</w:t>
+      </w:r>
+      <w:proofErr w:type="spellEnd"/>
+      <w:r>
+        <w:rPr>
+          <w:rStyle w:val="CodeChar"/>
+        </w:rPr>
+        <w:t xml:space="preserve"> &gt; 0, </w:t>
+      </w:r>
+      <w:proofErr w:type="spellStart"/>
+      <w:r>
+        <w:rPr>
+          <w:rStyle w:val="CodeChar"/>
+        </w:rPr>
+        <w:t>labelName</w:t>
+      </w:r>
+      <w:proofErr w:type="spellEnd"/>
+      <w:r>
+        <w:rPr>
+          <w:rStyle w:val="CodeChar"/>
+        </w:rPr>
+        <w:t>)</w:t>
       </w:r>
       <w:r>
         <w:rPr>
@@ -16155,6 +17655,7 @@
       </w:pPr>
       <w:bookmarkStart w:id="107" w:name="_Toc119334788"/>
       <w:r>
+        <w:lastRenderedPageBreak/>
         <w:t>assert(bool condition)</w:t>
       </w:r>
       <w:bookmarkEnd w:id="107"/>
@@ -16197,16 +17698,38 @@
         <w:rPr>
           <w:rStyle w:val="CodeChar"/>
         </w:rPr>
-        <w:t>assert(varName, value</w:t>
-      </w:r>
+        <w:t>assert(</w:t>
+      </w:r>
+      <w:proofErr w:type="spellStart"/>
       <w:r>
         <w:rPr>
           <w:rStyle w:val="CodeChar"/>
         </w:rPr>
+        <w:t>varName</w:t>
+      </w:r>
+      <w:proofErr w:type="spellEnd"/>
+      <w:r>
+        <w:rPr>
+          <w:rStyle w:val="CodeChar"/>
+        </w:rPr>
+        <w:t>, value</w:t>
+      </w:r>
+      <w:r>
+        <w:rPr>
+          <w:rStyle w:val="CodeChar"/>
+        </w:rPr>
         <w:t xml:space="preserve">). </w:t>
       </w:r>
       <w:r>
-        <w:t>The function checks to see if var_name == value and generates an error message if not.</w:t>
+        <w:t xml:space="preserve">The function checks to see if </w:t>
+      </w:r>
+      <w:proofErr w:type="spellStart"/>
+      <w:r>
+        <w:t>var_name</w:t>
+      </w:r>
+      <w:proofErr w:type="spellEnd"/>
+      <w:r>
+        <w:t xml:space="preserve"> == value and generates an error message if not.</w:t>
       </w:r>
     </w:p>
     <w:p>
@@ -16239,8 +17762,13 @@
         <w:t>sleep(</w:t>
       </w:r>
       <w:r>
-        <w:t>double timeout_s</w:t>
-      </w:r>
+        <w:t xml:space="preserve">double </w:t>
+      </w:r>
+      <w:proofErr w:type="spellStart"/>
+      <w:r>
+        <w:t>timeout_s</w:t>
+      </w:r>
+      <w:proofErr w:type="spellEnd"/>
       <w:r>
         <w:t>)</w:t>
       </w:r>
@@ -16277,12 +17805,14 @@
       <w:r>
         <w:t xml:space="preserve">pause for </w:t>
       </w:r>
+      <w:proofErr w:type="spellStart"/>
       <w:r>
         <w:rPr>
           <w:rStyle w:val="CodeChar"/>
         </w:rPr>
         <w:t>timeout_s</w:t>
       </w:r>
+      <w:proofErr w:type="spellEnd"/>
       <w:r>
         <w:t xml:space="preserve"> </w:t>
       </w:r>
@@ -16298,8 +17828,13 @@
         <w:pStyle w:val="Heading3"/>
       </w:pPr>
       <w:bookmarkStart w:id="109" w:name="_Toc119334790"/>
-      <w:r>
-        <w:t>LElib.device: Device Control Functions</w:t>
+      <w:proofErr w:type="spellStart"/>
+      <w:r>
+        <w:t>LElib.device</w:t>
+      </w:r>
+      <w:proofErr w:type="spellEnd"/>
+      <w:r>
+        <w:t>: Device Control Functions</w:t>
       </w:r>
       <w:bookmarkEnd w:id="109"/>
     </w:p>
@@ -16308,8 +17843,21 @@
         <w:pStyle w:val="Heading4"/>
       </w:pPr>
       <w:bookmarkStart w:id="110" w:name="_Toc119334791"/>
-      <w:r>
-        <w:t>device_connect(string device_name)</w:t>
+      <w:proofErr w:type="spellStart"/>
+      <w:r>
+        <w:t>device_connect</w:t>
+      </w:r>
+      <w:proofErr w:type="spellEnd"/>
+      <w:r>
+        <w:t xml:space="preserve">(string </w:t>
+      </w:r>
+      <w:proofErr w:type="spellStart"/>
+      <w:r>
+        <w:t>device_name</w:t>
+      </w:r>
+      <w:proofErr w:type="spellEnd"/>
+      <w:r>
+        <w:t>)</w:t>
       </w:r>
       <w:bookmarkEnd w:id="110"/>
       <w:r>
@@ -16340,7 +17888,15 @@
         <w:t>Connect</w:t>
       </w:r>
       <w:r>
-        <w:t xml:space="preserve"> function on the specified device. Equivalent to selecting th corresponding row in the </w:t>
+        <w:t xml:space="preserve"> function on the specified device. Equivalent to selecting </w:t>
+      </w:r>
+      <w:proofErr w:type="spellStart"/>
+      <w:r>
+        <w:t>th</w:t>
+      </w:r>
+      <w:proofErr w:type="spellEnd"/>
+      <w:r>
+        <w:t xml:space="preserve"> corresponding row in the </w:t>
       </w:r>
       <w:r>
         <w:rPr>
@@ -16368,8 +17924,13 @@
         <w:pStyle w:val="Heading4"/>
       </w:pPr>
       <w:bookmarkStart w:id="111" w:name="_Toc119334792"/>
-      <w:r>
-        <w:t>device_connect_all()</w:t>
+      <w:proofErr w:type="spellStart"/>
+      <w:r>
+        <w:t>device_connect_all</w:t>
+      </w:r>
+      <w:proofErr w:type="spellEnd"/>
+      <w:r>
+        <w:t>()</w:t>
       </w:r>
       <w:bookmarkEnd w:id="111"/>
       <w:r>
@@ -16428,8 +17989,21 @@
         <w:pStyle w:val="Heading4"/>
       </w:pPr>
       <w:bookmarkStart w:id="112" w:name="_Toc119334793"/>
-      <w:r>
-        <w:t>device_disconnect(string device_name)</w:t>
+      <w:proofErr w:type="spellStart"/>
+      <w:r>
+        <w:t>device_disconnect</w:t>
+      </w:r>
+      <w:proofErr w:type="spellEnd"/>
+      <w:r>
+        <w:t xml:space="preserve">(string </w:t>
+      </w:r>
+      <w:proofErr w:type="spellStart"/>
+      <w:r>
+        <w:t>device_name</w:t>
+      </w:r>
+      <w:proofErr w:type="spellEnd"/>
+      <w:r>
+        <w:t>)</w:t>
       </w:r>
       <w:bookmarkEnd w:id="112"/>
       <w:r>
@@ -16502,8 +18076,13 @@
         <w:pStyle w:val="Heading4"/>
       </w:pPr>
       <w:bookmarkStart w:id="113" w:name="_Toc119334794"/>
-      <w:r>
-        <w:t>device_disconnect_all()</w:t>
+      <w:proofErr w:type="spellStart"/>
+      <w:r>
+        <w:t>device_disconnect_all</w:t>
+      </w:r>
+      <w:proofErr w:type="spellEnd"/>
+      <w:r>
+        <w:t>()</w:t>
       </w:r>
       <w:bookmarkEnd w:id="113"/>
       <w:r>
@@ -16526,6 +18105,7 @@
       <w:r>
         <w:t xml:space="preserve">Performs the </w:t>
       </w:r>
+      <w:proofErr w:type="spellStart"/>
       <w:r>
         <w:rPr>
           <w:b/>
@@ -16540,6 +18120,7 @@
         </w:rPr>
         <w:t>onnect</w:t>
       </w:r>
+      <w:proofErr w:type="spellEnd"/>
       <w:r>
         <w:t xml:space="preserve"> function on all connected devices in the </w:t>
       </w:r>

</xml_diff>